<commit_message>
php files, register, login etc.
</commit_message>
<xml_diff>
--- a/KODIANT.docx
+++ b/KODIANT.docx
@@ -1,6 +1,6 @@
 
 <file path=word/document.xml><?xml version="1.0" encoding="utf-8"?>
-<w:document xmlns:wpc="http://schemas.microsoft.com/office/word/2010/wordprocessingCanvas" xmlns:cx="http://schemas.microsoft.com/office/drawing/2014/chartex" xmlns:cx1="http://schemas.microsoft.com/office/drawing/2015/9/8/chartex" xmlns:cx2="http://schemas.microsoft.com/office/drawing/2015/10/21/chartex" xmlns:cx3="http://schemas.microsoft.com/office/drawing/2016/5/9/chartex" xmlns:cx4="http://schemas.microsoft.com/office/drawing/2016/5/10/chartex" xmlns:cx5="http://schemas.microsoft.com/office/drawing/2016/5/11/chartex" xmlns:cx6="http://schemas.microsoft.com/office/drawing/2016/5/12/chartex" xmlns:cx7="http://schemas.microsoft.com/office/drawing/2016/5/13/chartex" xmlns:cx8="http://schemas.microsoft.com/office/drawing/2016/5/14/chartex" xmlns:mc="http://schemas.openxmlformats.org/markup-compatibility/2006" xmlns:aink="http://schemas.microsoft.com/office/drawing/2016/ink" xmlns:am3d="http://schemas.microsoft.com/office/drawing/2017/model3d" xmlns:o="urn:schemas-microsoft-com:office:office" xmlns:oel="http://schemas.microsoft.com/office/2019/extlst" xmlns:r="http://schemas.openxmlformats.org/officeDocument/2006/relationships" xmlns:m="http://schemas.openxmlformats.org/officeDocument/2006/math" xmlns:v="urn:schemas-microsoft-com:vml" xmlns:wp14="http://schemas.microsoft.com/office/word/2010/wordprocessingDrawing" xmlns:wp="http://schemas.openxmlformats.org/drawingml/2006/wordprocessingDrawing" xmlns:w10="urn:schemas-microsoft-com:office:word" xmlns:w="http://schemas.openxmlformats.org/wordprocessingml/2006/main" xmlns:w14="http://schemas.microsoft.com/office/word/2010/wordml" xmlns:w15="http://schemas.microsoft.com/office/word/2012/wordml" xmlns:w16cex="http://schemas.microsoft.com/office/word/2018/wordml/cex" xmlns:w16cid="http://schemas.microsoft.com/office/word/2016/wordml/cid" xmlns:w16="http://schemas.microsoft.com/office/word/2018/wordml" xmlns:w16sdtdh="http://schemas.microsoft.com/office/word/2020/wordml/sdtdatahash" xmlns:w16se="http://schemas.microsoft.com/office/word/2015/wordml/symex" xmlns:wpg="http://schemas.microsoft.com/office/word/2010/wordprocessingGroup" xmlns:wpi="http://schemas.microsoft.com/office/word/2010/wordprocessingInk" xmlns:wne="http://schemas.microsoft.com/office/word/2006/wordml" xmlns:wps="http://schemas.microsoft.com/office/word/2010/wordprocessingShape" mc:Ignorable="w14 w15 w16se w16cid w16 w16cex w16sdtdh wp14">
+<w:document xmlns:wpc="http://schemas.microsoft.com/office/word/2010/wordprocessingCanvas" xmlns:cx="http://schemas.microsoft.com/office/drawing/2014/chartex" xmlns:cx1="http://schemas.microsoft.com/office/drawing/2015/9/8/chartex" xmlns:cx2="http://schemas.microsoft.com/office/drawing/2015/10/21/chartex" xmlns:cx3="http://schemas.microsoft.com/office/drawing/2016/5/9/chartex" xmlns:cx4="http://schemas.microsoft.com/office/drawing/2016/5/10/chartex" xmlns:cx5="http://schemas.microsoft.com/office/drawing/2016/5/11/chartex" xmlns:cx6="http://schemas.microsoft.com/office/drawing/2016/5/12/chartex" xmlns:cx7="http://schemas.microsoft.com/office/drawing/2016/5/13/chartex" xmlns:cx8="http://schemas.microsoft.com/office/drawing/2016/5/14/chartex" xmlns:mc="http://schemas.openxmlformats.org/markup-compatibility/2006" xmlns:aink="http://schemas.microsoft.com/office/drawing/2016/ink" xmlns:am3d="http://schemas.microsoft.com/office/drawing/2017/model3d" xmlns:o="urn:schemas-microsoft-com:office:office" xmlns:r="http://schemas.openxmlformats.org/officeDocument/2006/relationships" xmlns:m="http://schemas.openxmlformats.org/officeDocument/2006/math" xmlns:v="urn:schemas-microsoft-com:vml" xmlns:wp14="http://schemas.microsoft.com/office/word/2010/wordprocessingDrawing" xmlns:wp="http://schemas.openxmlformats.org/drawingml/2006/wordprocessingDrawing" xmlns:w10="urn:schemas-microsoft-com:office:word" xmlns:w="http://schemas.openxmlformats.org/wordprocessingml/2006/main" xmlns:w14="http://schemas.microsoft.com/office/word/2010/wordml" xmlns:w15="http://schemas.microsoft.com/office/word/2012/wordml" xmlns:w16cex="http://schemas.microsoft.com/office/word/2018/wordml/cex" xmlns:w16cid="http://schemas.microsoft.com/office/word/2016/wordml/cid" xmlns:w16="http://schemas.microsoft.com/office/word/2018/wordml" xmlns:w16sdtdh="http://schemas.microsoft.com/office/word/2020/wordml/sdtdatahash" xmlns:w16se="http://schemas.microsoft.com/office/word/2015/wordml/symex" xmlns:wpg="http://schemas.microsoft.com/office/word/2010/wordprocessingGroup" xmlns:wpi="http://schemas.microsoft.com/office/word/2010/wordprocessingInk" xmlns:wne="http://schemas.microsoft.com/office/word/2006/wordml" xmlns:wps="http://schemas.microsoft.com/office/word/2010/wordprocessingShape" mc:Ignorable="w14 w15 w16se w16cid w16 w16cex w16sdtdh wp14">
   <w:body>
     <w:p>
       <w:pPr>
@@ -366,101 +366,102 @@
     <w:p>
       <w:pPr>
         <w:rPr>
-          <w:sz w:val="28"/>
-          <w:szCs w:val="28"/>
-        </w:rPr>
-      </w:pPr>
-      <w:r>
-        <w:rPr>
-          <w:sz w:val="28"/>
-          <w:szCs w:val="28"/>
-        </w:rPr>
-        <w:t xml:space="preserve">Projekt bemutatása: A mi általunk elavultnak titulált </w:t>
-      </w:r>
-      <w:r>
-        <w:rPr>
-          <w:sz w:val="28"/>
-          <w:szCs w:val="28"/>
-        </w:rPr>
-        <w:t>Harverapró</w:t>
-      </w:r>
-      <w:r>
-        <w:rPr>
-          <w:sz w:val="28"/>
-          <w:szCs w:val="28"/>
-        </w:rPr>
-        <w:t xml:space="preserve"> nevezetű</w:t>
-      </w:r>
-      <w:r>
-        <w:rPr>
-          <w:sz w:val="28"/>
-          <w:szCs w:val="28"/>
-        </w:rPr>
-        <w:t xml:space="preserve"> </w:t>
-      </w:r>
-      <w:r>
-        <w:rPr>
-          <w:sz w:val="28"/>
-          <w:szCs w:val="28"/>
-        </w:rPr>
-        <w:t>weblap újr</w:t>
-      </w:r>
-      <w:r>
-        <w:rPr>
-          <w:sz w:val="28"/>
-          <w:szCs w:val="28"/>
-        </w:rPr>
-        <w:t>atervezése</w:t>
-      </w:r>
-      <w:r>
-        <w:rPr>
-          <w:sz w:val="28"/>
-          <w:szCs w:val="28"/>
-        </w:rPr>
-        <w:t>, újraalkotása</w:t>
-      </w:r>
-      <w:r>
-        <w:rPr>
-          <w:sz w:val="28"/>
-          <w:szCs w:val="28"/>
-        </w:rPr>
-        <w:t>.</w:t>
-      </w:r>
-      <w:r>
-        <w:rPr>
-          <w:sz w:val="28"/>
-          <w:szCs w:val="28"/>
-        </w:rPr>
-        <w:t xml:space="preserve"> </w:t>
-      </w:r>
-      <w:r>
-        <w:rPr>
-          <w:sz w:val="28"/>
-          <w:szCs w:val="28"/>
-        </w:rPr>
-        <w:t>A projekt előreláthatóan 2025-01-17-én kerül befejezésre</w:t>
-      </w:r>
-      <w:r>
-        <w:rPr>
-          <w:sz w:val="28"/>
-          <w:szCs w:val="28"/>
-        </w:rPr>
-        <w:t>.</w:t>
-      </w:r>
-      <w:r>
-        <w:rPr>
-          <w:sz w:val="28"/>
-          <w:szCs w:val="28"/>
-        </w:rPr>
-        <w:t xml:space="preserve"> </w:t>
-      </w:r>
-      <w:r>
-        <w:rPr>
-          <w:sz w:val="28"/>
-          <w:szCs w:val="28"/>
-        </w:rPr>
-        <w:t>A projekten a fent említett kettő fejlesztő fog dolgozni.</w:t>
-      </w:r>
+          <w:b/>
+          <w:bCs/>
+          <w:sz w:val="28"/>
+          <w:szCs w:val="28"/>
+        </w:rPr>
+      </w:pPr>
+      <w:r>
+        <w:rPr>
+          <w:b/>
+          <w:bCs/>
+          <w:sz w:val="28"/>
+          <w:szCs w:val="28"/>
+        </w:rPr>
+        <w:t>Projekt bemutatása</w:t>
+      </w:r>
+    </w:p>
+    <w:p>
+      <w:pPr>
+        <w:rPr>
+          <w:sz w:val="28"/>
+          <w:szCs w:val="28"/>
+        </w:rPr>
+      </w:pPr>
+      <w:r>
+        <w:rPr>
+          <w:sz w:val="28"/>
+          <w:szCs w:val="28"/>
+        </w:rPr>
+        <w:t>A KODIANT projekt célja a Har</w:t>
+      </w:r>
+      <w:r>
+        <w:rPr>
+          <w:sz w:val="28"/>
+          <w:szCs w:val="28"/>
+        </w:rPr>
+        <w:t>d</w:t>
+      </w:r>
+      <w:r>
+        <w:rPr>
+          <w:sz w:val="28"/>
+          <w:szCs w:val="28"/>
+        </w:rPr>
+        <w:t xml:space="preserve">verapró nevű elavult weblap </w:t>
+      </w:r>
+      <w:r>
+        <w:rPr>
+          <w:sz w:val="28"/>
+          <w:szCs w:val="28"/>
+        </w:rPr>
+        <w:t>újra tervezése</w:t>
+      </w:r>
+      <w:r>
+        <w:rPr>
+          <w:sz w:val="28"/>
+          <w:szCs w:val="28"/>
+        </w:rPr>
+        <w:t xml:space="preserve"> és </w:t>
+      </w:r>
+      <w:r>
+        <w:rPr>
+          <w:sz w:val="28"/>
+          <w:szCs w:val="28"/>
+        </w:rPr>
+        <w:t>újra alkotása</w:t>
+      </w:r>
+      <w:r>
+        <w:rPr>
+          <w:sz w:val="28"/>
+          <w:szCs w:val="28"/>
+        </w:rPr>
+        <w:t xml:space="preserve">. A projekt várható befejezési dátuma: </w:t>
+      </w:r>
+      <w:r>
+        <w:rPr>
+          <w:b/>
+          <w:bCs/>
+          <w:sz w:val="28"/>
+          <w:szCs w:val="28"/>
+        </w:rPr>
+        <w:t>2025. január 17.</w:t>
+      </w:r>
+      <w:r>
+        <w:rPr>
+          <w:sz w:val="28"/>
+          <w:szCs w:val="28"/>
+        </w:rPr>
+        <w:t xml:space="preserve"> Két fejlesztő, Csák Zoltán Barnabás és Gere Dániel, közösen dolgozik a projekten, különböző feladatkörökkel.</w:t>
+      </w:r>
+    </w:p>
+    <w:p>
+      <w:pPr>
+        <w:rPr>
+          <w:sz w:val="28"/>
+          <w:szCs w:val="28"/>
+        </w:rPr>
+      </w:pPr>
     </w:p>
     <w:p>
       <w:pPr>
@@ -481,7 +482,7 @@
           <w:sz w:val="28"/>
           <w:szCs w:val="28"/>
         </w:rPr>
-        <w:t>olyamat ábra</w:t>
+        <w:t>olyamatábra</w:t>
       </w:r>
       <w:r>
         <w:rPr>
@@ -582,84 +583,117 @@
     <w:p>
       <w:pPr>
         <w:rPr>
-          <w:sz w:val="28"/>
-          <w:szCs w:val="28"/>
-        </w:rPr>
-      </w:pPr>
-      <w:r>
-        <w:rPr>
+          <w:b/>
+          <w:bCs/>
+          <w:sz w:val="28"/>
+          <w:szCs w:val="28"/>
+        </w:rPr>
+      </w:pPr>
+      <w:r>
+        <w:rPr>
+          <w:b/>
+          <w:bCs/>
           <w:sz w:val="28"/>
           <w:szCs w:val="28"/>
         </w:rPr>
         <w:lastRenderedPageBreak/>
-        <w:t>DOKUMENTÁCIÓ:</w:t>
-      </w:r>
-    </w:p>
-    <w:p>
-      <w:pPr>
-        <w:rPr>
-          <w:sz w:val="28"/>
-          <w:szCs w:val="28"/>
-        </w:rPr>
-      </w:pPr>
-      <w:r>
-        <w:rPr>
-          <w:sz w:val="28"/>
-          <w:szCs w:val="28"/>
-        </w:rPr>
-        <w:t xml:space="preserve">2024.09.09 - </w:t>
-      </w:r>
-      <w:r>
-        <w:rPr>
-          <w:sz w:val="28"/>
-          <w:szCs w:val="28"/>
-        </w:rPr>
-        <w:t>Feladatok/szerepkörök kiosztása, megbeszélése, folyamat ábra</w:t>
-      </w:r>
-    </w:p>
-    <w:p>
-      <w:pPr>
-        <w:rPr>
-          <w:sz w:val="28"/>
-          <w:szCs w:val="28"/>
-        </w:rPr>
-      </w:pPr>
-      <w:r>
-        <w:rPr>
-          <w:sz w:val="28"/>
-          <w:szCs w:val="28"/>
-        </w:rPr>
-        <w:t>2024.09.13 – Ötletelés, alapok elkezdése</w:t>
-      </w:r>
-    </w:p>
-    <w:p>
-      <w:pPr>
-        <w:rPr>
-          <w:sz w:val="28"/>
-          <w:szCs w:val="28"/>
-        </w:rPr>
-      </w:pPr>
-      <w:r>
-        <w:rPr>
-          <w:sz w:val="28"/>
-          <w:szCs w:val="28"/>
-        </w:rPr>
-        <w:t>2024.09.16 – Gantt diagram készítése</w:t>
-      </w:r>
-    </w:p>
-    <w:p>
-      <w:pPr>
-        <w:rPr>
-          <w:sz w:val="28"/>
-          <w:szCs w:val="28"/>
-        </w:rPr>
-      </w:pPr>
-      <w:r>
-        <w:rPr>
-          <w:sz w:val="28"/>
-          <w:szCs w:val="28"/>
-        </w:rPr>
-        <w:t>2024.09.19 – Frontend készítése</w:t>
+        <w:t>Főbb mérföldkövek és idővonal</w:t>
+      </w:r>
+    </w:p>
+    <w:p>
+      <w:pPr>
+        <w:rPr>
+          <w:b/>
+          <w:bCs/>
+          <w:sz w:val="28"/>
+          <w:szCs w:val="28"/>
+        </w:rPr>
+      </w:pPr>
+      <w:r>
+        <w:rPr>
+          <w:b/>
+          <w:bCs/>
+          <w:sz w:val="28"/>
+          <w:szCs w:val="28"/>
+        </w:rPr>
+        <w:t>2024. szeptember</w:t>
+      </w:r>
+    </w:p>
+    <w:p>
+      <w:pPr>
+        <w:numPr>
+          <w:ilvl w:val="0"/>
+          <w:numId w:val="2"/>
+        </w:numPr>
+        <w:rPr>
+          <w:sz w:val="28"/>
+          <w:szCs w:val="28"/>
+        </w:rPr>
+      </w:pPr>
+      <w:r>
+        <w:rPr>
+          <w:b/>
+          <w:bCs/>
+          <w:sz w:val="28"/>
+          <w:szCs w:val="28"/>
+        </w:rPr>
+        <w:t>09.09.</w:t>
+      </w:r>
+      <w:r>
+        <w:rPr>
+          <w:sz w:val="28"/>
+          <w:szCs w:val="28"/>
+        </w:rPr>
+        <w:t xml:space="preserve"> Feladatok és szerepkörök kiosztása, megbeszélése, folyamatábra készítése.</w:t>
+      </w:r>
+    </w:p>
+    <w:p>
+      <w:pPr>
+        <w:numPr>
+          <w:ilvl w:val="0"/>
+          <w:numId w:val="2"/>
+        </w:numPr>
+        <w:rPr>
+          <w:sz w:val="28"/>
+          <w:szCs w:val="28"/>
+        </w:rPr>
+      </w:pPr>
+      <w:r>
+        <w:rPr>
+          <w:b/>
+          <w:bCs/>
+          <w:sz w:val="28"/>
+          <w:szCs w:val="28"/>
+        </w:rPr>
+        <w:t>09.13.</w:t>
+      </w:r>
+      <w:r>
+        <w:rPr>
+          <w:sz w:val="28"/>
+          <w:szCs w:val="28"/>
+        </w:rPr>
+        <w:t xml:space="preserve"> Ötletelés, alapok elkezdése.</w:t>
+      </w:r>
+    </w:p>
+    <w:p>
+      <w:pPr>
+        <w:numPr>
+          <w:ilvl w:val="0"/>
+          <w:numId w:val="2"/>
+        </w:numPr>
+        <w:rPr>
+          <w:sz w:val="28"/>
+          <w:szCs w:val="28"/>
+        </w:rPr>
+      </w:pPr>
+      <w:r>
+        <w:rPr>
+          <w:b/>
+          <w:bCs/>
+          <w:sz w:val="28"/>
+          <w:szCs w:val="28"/>
+        </w:rPr>
+        <w:t>09.16.</w:t>
       </w:r>
       <w:r>
         <w:rPr>
@@ -668,56 +702,70 @@
         </w:rPr>
         <w:t xml:space="preserve"> </w:t>
       </w:r>
-    </w:p>
-    <w:p>
-      <w:pPr>
-        <w:rPr>
-          <w:sz w:val="28"/>
-          <w:szCs w:val="28"/>
-        </w:rPr>
-      </w:pPr>
-      <w:r>
-        <w:rPr>
-          <w:sz w:val="28"/>
-          <w:szCs w:val="28"/>
-        </w:rPr>
-        <w:t xml:space="preserve">2024.09.23 </w:t>
-      </w:r>
-      <w:r>
-        <w:rPr>
-          <w:sz w:val="28"/>
-          <w:szCs w:val="28"/>
-        </w:rPr>
-        <w:t xml:space="preserve">– </w:t>
-      </w:r>
-      <w:r>
-        <w:rPr>
-          <w:sz w:val="28"/>
-          <w:szCs w:val="28"/>
-        </w:rPr>
-        <w:t>F</w:t>
-      </w:r>
-      <w:r>
-        <w:rPr>
-          <w:sz w:val="28"/>
-          <w:szCs w:val="28"/>
-        </w:rPr>
-        <w:t>rontend folytatása</w:t>
-      </w:r>
-    </w:p>
-    <w:p>
-      <w:pPr>
-        <w:rPr>
-          <w:sz w:val="28"/>
-          <w:szCs w:val="28"/>
-        </w:rPr>
-      </w:pPr>
-      <w:r>
-        <w:rPr>
-          <w:sz w:val="28"/>
-          <w:szCs w:val="28"/>
-        </w:rPr>
-        <w:t>2024.09.30 – Frontend folytatása</w:t>
+      <w:proofErr w:type="spellStart"/>
+      <w:r>
+        <w:rPr>
+          <w:sz w:val="28"/>
+          <w:szCs w:val="28"/>
+        </w:rPr>
+        <w:t>Gantt</w:t>
+      </w:r>
+      <w:proofErr w:type="spellEnd"/>
+      <w:r>
+        <w:rPr>
+          <w:sz w:val="28"/>
+          <w:szCs w:val="28"/>
+        </w:rPr>
+        <w:t xml:space="preserve"> diagram készítése.</w:t>
+      </w:r>
+    </w:p>
+    <w:p>
+      <w:pPr>
+        <w:numPr>
+          <w:ilvl w:val="0"/>
+          <w:numId w:val="2"/>
+        </w:numPr>
+        <w:rPr>
+          <w:sz w:val="28"/>
+          <w:szCs w:val="28"/>
+        </w:rPr>
+      </w:pPr>
+      <w:r>
+        <w:rPr>
+          <w:b/>
+          <w:bCs/>
+          <w:sz w:val="28"/>
+          <w:szCs w:val="28"/>
+        </w:rPr>
+        <w:t>09.19. - 09.30.</w:t>
+      </w:r>
+      <w:r>
+        <w:rPr>
+          <w:sz w:val="28"/>
+          <w:szCs w:val="28"/>
+        </w:rPr>
+        <w:t xml:space="preserve"> Frontend fejlesztésének kezdete és folytatása (HTML, CSS, JS).</w:t>
+      </w:r>
+    </w:p>
+    <w:p>
+      <w:pPr>
+        <w:numPr>
+          <w:ilvl w:val="0"/>
+          <w:numId w:val="2"/>
+        </w:numPr>
+        <w:rPr>
+          <w:sz w:val="28"/>
+          <w:szCs w:val="28"/>
+        </w:rPr>
+      </w:pPr>
+      <w:r>
+        <w:rPr>
+          <w:b/>
+          <w:bCs/>
+          <w:sz w:val="28"/>
+          <w:szCs w:val="28"/>
+        </w:rPr>
+        <w:t>10.03.</w:t>
       </w:r>
       <w:r>
         <w:rPr>
@@ -726,273 +774,645 @@
         </w:rPr>
         <w:t xml:space="preserve"> </w:t>
       </w:r>
-    </w:p>
-    <w:p>
-      <w:pPr>
-        <w:rPr>
-          <w:sz w:val="28"/>
-          <w:szCs w:val="28"/>
-        </w:rPr>
-      </w:pPr>
-      <w:r>
-        <w:rPr>
-          <w:sz w:val="28"/>
-          <w:szCs w:val="28"/>
-        </w:rPr>
-        <w:t>2024.10.03 – Frontend folytatása</w:t>
-      </w:r>
-    </w:p>
-    <w:p>
-      <w:pPr>
-        <w:rPr>
-          <w:sz w:val="28"/>
-          <w:szCs w:val="28"/>
-        </w:rPr>
-      </w:pPr>
-      <w:r>
-        <w:rPr>
-          <w:sz w:val="28"/>
-          <w:szCs w:val="28"/>
-        </w:rPr>
-        <w:tab/>
-      </w:r>
-      <w:r>
-        <w:t xml:space="preserve">Navbar és itemek megtervezése, elkészítése. </w:t>
-      </w:r>
-    </w:p>
-    <w:p>
-      <w:pPr>
-        <w:rPr>
-          <w:sz w:val="28"/>
-          <w:szCs w:val="28"/>
-        </w:rPr>
-      </w:pPr>
-      <w:r>
-        <w:rPr>
-          <w:sz w:val="28"/>
-          <w:szCs w:val="28"/>
-        </w:rPr>
-        <w:t>2024.10.10 – Frontend újraírása Tailwindben</w:t>
-      </w:r>
-    </w:p>
-    <w:p>
-      <w:r>
-        <w:rPr>
-          <w:sz w:val="28"/>
-          <w:szCs w:val="28"/>
-        </w:rPr>
-        <w:tab/>
-      </w:r>
-      <w:r>
-        <w:t>A Bootstrap nem kínált számunka elegendő lehetőséget.</w:t>
-      </w:r>
-    </w:p>
-    <w:p>
-      <w:pPr>
-        <w:rPr>
-          <w:sz w:val="28"/>
-          <w:szCs w:val="28"/>
-        </w:rPr>
-      </w:pPr>
-      <w:r>
-        <w:rPr>
-          <w:sz w:val="28"/>
-          <w:szCs w:val="28"/>
-        </w:rPr>
-        <w:t>2024.10.14 – Frontend</w:t>
-      </w:r>
-      <w:r>
-        <w:rPr>
-          <w:sz w:val="28"/>
-          <w:szCs w:val="28"/>
-        </w:rPr>
-        <w:t xml:space="preserve"> folytatása</w:t>
-      </w:r>
-      <w:r>
-        <w:rPr>
-          <w:sz w:val="28"/>
-          <w:szCs w:val="28"/>
-        </w:rPr>
-        <w:t xml:space="preserve"> Tailwindben</w:t>
-      </w:r>
-    </w:p>
-    <w:p>
-      <w:r>
-        <w:rPr>
-          <w:sz w:val="28"/>
-          <w:szCs w:val="28"/>
-        </w:rPr>
-        <w:tab/>
-      </w:r>
-      <w:r>
-        <w:t>Navbar elkészítése, személyre szabása</w:t>
-      </w:r>
-    </w:p>
-    <w:p>
-      <w:pPr>
-        <w:rPr>
-          <w:sz w:val="28"/>
-          <w:szCs w:val="28"/>
-        </w:rPr>
-      </w:pPr>
-      <w:r>
-        <w:rPr>
-          <w:sz w:val="28"/>
-          <w:szCs w:val="28"/>
-        </w:rPr>
-        <w:t>2024.10.1</w:t>
-      </w:r>
-      <w:r>
-        <w:rPr>
-          <w:sz w:val="28"/>
-          <w:szCs w:val="28"/>
-        </w:rPr>
-        <w:t>7</w:t>
-      </w:r>
-      <w:r>
-        <w:rPr>
-          <w:sz w:val="28"/>
-          <w:szCs w:val="28"/>
-        </w:rPr>
-        <w:t xml:space="preserve"> – Frontend</w:t>
-      </w:r>
-      <w:r>
-        <w:rPr>
-          <w:sz w:val="28"/>
-          <w:szCs w:val="28"/>
-        </w:rPr>
-        <w:t xml:space="preserve"> </w:t>
-      </w:r>
-      <w:r>
-        <w:rPr>
-          <w:sz w:val="28"/>
-          <w:szCs w:val="28"/>
-        </w:rPr>
-        <w:t>folytatása Tailwindben</w:t>
-      </w:r>
-    </w:p>
-    <w:p>
-      <w:r>
-        <w:rPr>
-          <w:sz w:val="28"/>
-          <w:szCs w:val="28"/>
-        </w:rPr>
-        <w:tab/>
-      </w:r>
-      <w:r>
-        <w:t>Háttér formázása</w:t>
-      </w:r>
-    </w:p>
-    <w:p>
-      <w:pPr>
-        <w:rPr>
-          <w:sz w:val="28"/>
-          <w:szCs w:val="28"/>
-        </w:rPr>
-      </w:pPr>
-      <w:r>
-        <w:rPr>
-          <w:sz w:val="28"/>
-          <w:szCs w:val="28"/>
-        </w:rPr>
-        <w:t>2024.10.21 – Frontend</w:t>
-      </w:r>
-      <w:r>
-        <w:rPr>
-          <w:sz w:val="28"/>
-          <w:szCs w:val="28"/>
-        </w:rPr>
-        <w:t xml:space="preserve"> </w:t>
-      </w:r>
-      <w:r>
-        <w:rPr>
-          <w:sz w:val="28"/>
-          <w:szCs w:val="28"/>
-        </w:rPr>
-        <w:t>folytatása Tailwindben</w:t>
-      </w:r>
-      <w:r>
-        <w:rPr>
-          <w:sz w:val="28"/>
-          <w:szCs w:val="28"/>
-        </w:rPr>
-        <w:t>, dokumentáció kiegészítése</w:t>
-      </w:r>
-    </w:p>
-    <w:p>
-      <w:r>
-        <w:rPr>
-          <w:sz w:val="28"/>
-          <w:szCs w:val="28"/>
-        </w:rPr>
-        <w:tab/>
-      </w:r>
-      <w:r>
-        <w:t xml:space="preserve">Ikonok hozzáadása a menüpontokhoz </w:t>
-      </w:r>
-    </w:p>
-    <w:p>
-      <w:pPr>
-        <w:rPr>
-          <w:sz w:val="28"/>
-          <w:szCs w:val="28"/>
-        </w:rPr>
-      </w:pPr>
-      <w:r>
-        <w:rPr>
-          <w:sz w:val="28"/>
-          <w:szCs w:val="28"/>
-        </w:rPr>
-        <w:t>2024.10.2</w:t>
-      </w:r>
-      <w:r>
-        <w:rPr>
-          <w:sz w:val="28"/>
-          <w:szCs w:val="28"/>
-        </w:rPr>
-        <w:t>4</w:t>
-      </w:r>
-      <w:r>
-        <w:rPr>
-          <w:sz w:val="28"/>
-          <w:szCs w:val="28"/>
-        </w:rPr>
-        <w:t xml:space="preserve"> – Frontend</w:t>
-      </w:r>
-      <w:r>
-        <w:rPr>
-          <w:sz w:val="28"/>
-          <w:szCs w:val="28"/>
-        </w:rPr>
-        <w:t xml:space="preserve"> </w:t>
-      </w:r>
-      <w:r>
-        <w:rPr>
-          <w:sz w:val="28"/>
-          <w:szCs w:val="28"/>
-        </w:rPr>
-        <w:t>folytatása Tailwindben</w:t>
-      </w:r>
-    </w:p>
-    <w:p>
-      <w:r>
-        <w:rPr>
-          <w:sz w:val="28"/>
-          <w:szCs w:val="28"/>
-        </w:rPr>
-        <w:tab/>
-      </w:r>
-      <w:r>
-        <w:t>Kártyák hozzáadása</w:t>
-      </w:r>
-    </w:p>
-    <w:p>
-      <w:pPr>
-        <w:rPr>
-          <w:sz w:val="28"/>
-          <w:szCs w:val="28"/>
-        </w:rPr>
-      </w:pPr>
+      <w:proofErr w:type="spellStart"/>
+      <w:r>
+        <w:rPr>
+          <w:sz w:val="28"/>
+          <w:szCs w:val="28"/>
+        </w:rPr>
+        <w:t>Navbar</w:t>
+      </w:r>
+      <w:proofErr w:type="spellEnd"/>
+      <w:r>
+        <w:rPr>
+          <w:sz w:val="28"/>
+          <w:szCs w:val="28"/>
+        </w:rPr>
+        <w:t xml:space="preserve"> és </w:t>
+      </w:r>
+      <w:proofErr w:type="spellStart"/>
+      <w:r>
+        <w:rPr>
+          <w:sz w:val="28"/>
+          <w:szCs w:val="28"/>
+        </w:rPr>
+        <w:t>itemek</w:t>
+      </w:r>
+      <w:proofErr w:type="spellEnd"/>
+      <w:r>
+        <w:rPr>
+          <w:sz w:val="28"/>
+          <w:szCs w:val="28"/>
+        </w:rPr>
+        <w:t xml:space="preserve"> tervezése, készítése.</w:t>
+      </w:r>
+    </w:p>
+    <w:p>
+      <w:pPr>
+        <w:rPr>
+          <w:b/>
+          <w:bCs/>
+          <w:sz w:val="28"/>
+          <w:szCs w:val="28"/>
+        </w:rPr>
+      </w:pPr>
+      <w:r>
+        <w:rPr>
+          <w:b/>
+          <w:bCs/>
+          <w:sz w:val="28"/>
+          <w:szCs w:val="28"/>
+        </w:rPr>
+        <w:t>2024. október</w:t>
+      </w:r>
+    </w:p>
+    <w:p>
+      <w:pPr>
+        <w:numPr>
+          <w:ilvl w:val="0"/>
+          <w:numId w:val="3"/>
+        </w:numPr>
+        <w:rPr>
+          <w:sz w:val="28"/>
+          <w:szCs w:val="28"/>
+        </w:rPr>
+      </w:pPr>
+      <w:r>
+        <w:rPr>
+          <w:b/>
+          <w:bCs/>
+          <w:sz w:val="28"/>
+          <w:szCs w:val="28"/>
+        </w:rPr>
+        <w:t>10.10.</w:t>
+      </w:r>
+      <w:r>
+        <w:rPr>
+          <w:sz w:val="28"/>
+          <w:szCs w:val="28"/>
+        </w:rPr>
+        <w:t xml:space="preserve"> Frontend újraírása </w:t>
+      </w:r>
+      <w:proofErr w:type="spellStart"/>
+      <w:r>
+        <w:rPr>
+          <w:sz w:val="28"/>
+          <w:szCs w:val="28"/>
+        </w:rPr>
+        <w:t>Tailwind</w:t>
+      </w:r>
+      <w:proofErr w:type="spellEnd"/>
+      <w:r>
+        <w:rPr>
+          <w:sz w:val="28"/>
+          <w:szCs w:val="28"/>
+        </w:rPr>
+        <w:t xml:space="preserve"> CSS-ben. Indoklás: a Bootstrap nem biztosított elegendő testreszabási lehetőséget.</w:t>
+      </w:r>
+    </w:p>
+    <w:p>
+      <w:pPr>
+        <w:numPr>
+          <w:ilvl w:val="0"/>
+          <w:numId w:val="3"/>
+        </w:numPr>
+        <w:rPr>
+          <w:sz w:val="28"/>
+          <w:szCs w:val="28"/>
+        </w:rPr>
+      </w:pPr>
+      <w:r>
+        <w:rPr>
+          <w:b/>
+          <w:bCs/>
+          <w:sz w:val="28"/>
+          <w:szCs w:val="28"/>
+        </w:rPr>
+        <w:t>10.14. - 10.24.</w:t>
+      </w:r>
+      <w:r>
+        <w:rPr>
+          <w:sz w:val="28"/>
+          <w:szCs w:val="28"/>
+        </w:rPr>
+        <w:t xml:space="preserve"> Navbar személyre szabása, háttér formázása, ikonok hozzáadása, kártyák elkészítése.</w:t>
+      </w:r>
+    </w:p>
+    <w:p>
+      <w:pPr>
+        <w:rPr>
+          <w:b/>
+          <w:bCs/>
+          <w:sz w:val="28"/>
+          <w:szCs w:val="28"/>
+        </w:rPr>
+      </w:pPr>
+      <w:r>
+        <w:rPr>
+          <w:b/>
+          <w:bCs/>
+          <w:sz w:val="28"/>
+          <w:szCs w:val="28"/>
+        </w:rPr>
+        <w:t>2024. november</w:t>
+      </w:r>
+    </w:p>
+    <w:p>
+      <w:pPr>
+        <w:numPr>
+          <w:ilvl w:val="0"/>
+          <w:numId w:val="4"/>
+        </w:numPr>
+        <w:rPr>
+          <w:sz w:val="28"/>
+          <w:szCs w:val="28"/>
+        </w:rPr>
+      </w:pPr>
+      <w:r>
+        <w:rPr>
+          <w:b/>
+          <w:bCs/>
+          <w:sz w:val="28"/>
+          <w:szCs w:val="28"/>
+        </w:rPr>
+        <w:t>11.04. - 11.18.</w:t>
+      </w:r>
+      <w:r>
+        <w:rPr>
+          <w:sz w:val="28"/>
+          <w:szCs w:val="28"/>
+        </w:rPr>
+        <w:t xml:space="preserve"> Reszponzivitás kialakítása és finomhangolása.</w:t>
+      </w:r>
+    </w:p>
+    <w:p>
+      <w:pPr>
+        <w:numPr>
+          <w:ilvl w:val="0"/>
+          <w:numId w:val="4"/>
+        </w:numPr>
+        <w:rPr>
+          <w:sz w:val="28"/>
+          <w:szCs w:val="28"/>
+        </w:rPr>
+      </w:pPr>
+      <w:r>
+        <w:rPr>
+          <w:b/>
+          <w:bCs/>
+          <w:sz w:val="28"/>
+          <w:szCs w:val="28"/>
+        </w:rPr>
+        <w:t>11.25.</w:t>
+      </w:r>
+      <w:r>
+        <w:rPr>
+          <w:sz w:val="28"/>
+          <w:szCs w:val="28"/>
+        </w:rPr>
+        <w:t xml:space="preserve"> Login oldal fejlesztésének kezdete.</w:t>
+      </w:r>
+    </w:p>
+    <w:p>
+      <w:pPr>
+        <w:numPr>
+          <w:ilvl w:val="0"/>
+          <w:numId w:val="4"/>
+        </w:numPr>
+        <w:rPr>
+          <w:sz w:val="28"/>
+          <w:szCs w:val="28"/>
+        </w:rPr>
+      </w:pPr>
+      <w:r>
+        <w:rPr>
+          <w:b/>
+          <w:bCs/>
+          <w:sz w:val="28"/>
+          <w:szCs w:val="28"/>
+        </w:rPr>
+        <w:t>11.</w:t>
+      </w:r>
+      <w:r>
+        <w:rPr>
+          <w:b/>
+          <w:bCs/>
+          <w:sz w:val="28"/>
+          <w:szCs w:val="28"/>
+        </w:rPr>
+        <w:t>28</w:t>
+      </w:r>
+      <w:r>
+        <w:rPr>
+          <w:sz w:val="28"/>
+          <w:szCs w:val="28"/>
+        </w:rPr>
+        <w:t>. Kisebb javítások</w:t>
+      </w:r>
+    </w:p>
+    <w:p>
+      <w:pPr>
+        <w:rPr>
+          <w:b/>
+          <w:bCs/>
+          <w:sz w:val="28"/>
+          <w:szCs w:val="28"/>
+        </w:rPr>
+      </w:pPr>
+      <w:r>
+        <w:rPr>
+          <w:b/>
+          <w:bCs/>
+          <w:sz w:val="28"/>
+          <w:szCs w:val="28"/>
+        </w:rPr>
+        <w:t>Felhasznált technológiák</w:t>
+      </w:r>
+    </w:p>
+    <w:p>
+      <w:pPr>
+        <w:numPr>
+          <w:ilvl w:val="0"/>
+          <w:numId w:val="5"/>
+        </w:numPr>
+        <w:rPr>
+          <w:sz w:val="28"/>
+          <w:szCs w:val="28"/>
+        </w:rPr>
+      </w:pPr>
+      <w:r>
+        <w:rPr>
+          <w:b/>
+          <w:bCs/>
+          <w:sz w:val="28"/>
+          <w:szCs w:val="28"/>
+        </w:rPr>
+        <w:t>Frontend:</w:t>
+      </w:r>
+      <w:r>
+        <w:rPr>
+          <w:sz w:val="28"/>
+          <w:szCs w:val="28"/>
+        </w:rPr>
+        <w:t xml:space="preserve"> HTML, CSS, JavaScript, Tailwind CSS</w:t>
+      </w:r>
+    </w:p>
+    <w:p>
+      <w:pPr>
+        <w:numPr>
+          <w:ilvl w:val="0"/>
+          <w:numId w:val="5"/>
+        </w:numPr>
+        <w:rPr>
+          <w:sz w:val="28"/>
+          <w:szCs w:val="28"/>
+        </w:rPr>
+      </w:pPr>
+      <w:r>
+        <w:rPr>
+          <w:b/>
+          <w:bCs/>
+          <w:sz w:val="28"/>
+          <w:szCs w:val="28"/>
+        </w:rPr>
+        <w:t>Backend:</w:t>
+      </w:r>
+      <w:r>
+        <w:rPr>
+          <w:sz w:val="28"/>
+          <w:szCs w:val="28"/>
+        </w:rPr>
+        <w:t xml:space="preserve"> (feltételezve: adatbázis és login/registration folyamatokhoz szükséges technológiák, pl. PHP)</w:t>
+      </w:r>
+    </w:p>
+    <w:p>
+      <w:pPr>
+        <w:numPr>
+          <w:ilvl w:val="0"/>
+          <w:numId w:val="5"/>
+        </w:numPr>
+        <w:rPr>
+          <w:sz w:val="28"/>
+          <w:szCs w:val="28"/>
+        </w:rPr>
+      </w:pPr>
+      <w:r>
+        <w:rPr>
+          <w:b/>
+          <w:bCs/>
+          <w:sz w:val="28"/>
+          <w:szCs w:val="28"/>
+        </w:rPr>
+        <w:t>Adatbázis:</w:t>
+      </w:r>
+      <w:r>
+        <w:rPr>
+          <w:sz w:val="28"/>
+          <w:szCs w:val="28"/>
+        </w:rPr>
+        <w:t xml:space="preserve"> MySQL vagy más relációs adatbázis</w:t>
+      </w:r>
+      <w:r>
+        <w:rPr>
+          <w:sz w:val="28"/>
+          <w:szCs w:val="28"/>
+        </w:rPr>
+        <w:t xml:space="preserve"> (még nem tart ott a fejlesztés)</w:t>
+      </w:r>
+    </w:p>
+    <w:p>
+      <w:pPr>
+        <w:rPr>
+          <w:b/>
+          <w:bCs/>
+          <w:sz w:val="28"/>
+          <w:szCs w:val="28"/>
+        </w:rPr>
+      </w:pPr>
+      <w:r>
+        <w:rPr>
+          <w:b/>
+          <w:bCs/>
+          <w:sz w:val="28"/>
+          <w:szCs w:val="28"/>
+        </w:rPr>
+        <w:t>Projekthez tartozó folyamatok</w:t>
+      </w:r>
+    </w:p>
+    <w:p>
+      <w:pPr>
+        <w:numPr>
+          <w:ilvl w:val="0"/>
+          <w:numId w:val="6"/>
+        </w:numPr>
+        <w:rPr>
+          <w:sz w:val="28"/>
+          <w:szCs w:val="28"/>
+        </w:rPr>
+      </w:pPr>
+      <w:r>
+        <w:rPr>
+          <w:b/>
+          <w:bCs/>
+          <w:sz w:val="28"/>
+          <w:szCs w:val="28"/>
+        </w:rPr>
+        <w:t>Tervezés:</w:t>
+      </w:r>
+      <w:r>
+        <w:rPr>
+          <w:sz w:val="28"/>
+          <w:szCs w:val="28"/>
+        </w:rPr>
+        <w:t xml:space="preserve"> Feladatok és felelősségek meghatározása, Gantt diagram készítése.</w:t>
+      </w:r>
+    </w:p>
+    <w:p>
+      <w:pPr>
+        <w:numPr>
+          <w:ilvl w:val="0"/>
+          <w:numId w:val="6"/>
+        </w:numPr>
+        <w:rPr>
+          <w:sz w:val="28"/>
+          <w:szCs w:val="28"/>
+        </w:rPr>
+      </w:pPr>
+      <w:r>
+        <w:rPr>
+          <w:b/>
+          <w:bCs/>
+          <w:sz w:val="28"/>
+          <w:szCs w:val="28"/>
+        </w:rPr>
+        <w:t>Frontend fejlesztés:</w:t>
+      </w:r>
+    </w:p>
+    <w:p>
+      <w:pPr>
+        <w:numPr>
+          <w:ilvl w:val="1"/>
+          <w:numId w:val="6"/>
+        </w:numPr>
+        <w:rPr>
+          <w:sz w:val="28"/>
+          <w:szCs w:val="28"/>
+        </w:rPr>
+      </w:pPr>
+      <w:r>
+        <w:rPr>
+          <w:sz w:val="28"/>
+          <w:szCs w:val="28"/>
+        </w:rPr>
+        <w:lastRenderedPageBreak/>
+        <w:t>Alapvető elrendezés létrehozása.</w:t>
+      </w:r>
+    </w:p>
+    <w:p>
+      <w:pPr>
+        <w:numPr>
+          <w:ilvl w:val="1"/>
+          <w:numId w:val="6"/>
+        </w:numPr>
+        <w:rPr>
+          <w:sz w:val="28"/>
+          <w:szCs w:val="28"/>
+        </w:rPr>
+      </w:pPr>
+      <w:r>
+        <w:rPr>
+          <w:sz w:val="28"/>
+          <w:szCs w:val="28"/>
+        </w:rPr>
+        <w:t>Reszponzív dizájn implementálása.</w:t>
+      </w:r>
+    </w:p>
+    <w:p>
+      <w:pPr>
+        <w:numPr>
+          <w:ilvl w:val="1"/>
+          <w:numId w:val="6"/>
+        </w:numPr>
+        <w:rPr>
+          <w:sz w:val="28"/>
+          <w:szCs w:val="28"/>
+        </w:rPr>
+      </w:pPr>
+      <w:r>
+        <w:rPr>
+          <w:sz w:val="28"/>
+          <w:szCs w:val="28"/>
+        </w:rPr>
+        <w:t xml:space="preserve">Tailwind CSS használata a </w:t>
+      </w:r>
+      <w:r>
+        <w:rPr>
+          <w:sz w:val="28"/>
+          <w:szCs w:val="28"/>
+        </w:rPr>
+        <w:t>testre szabás</w:t>
+      </w:r>
+      <w:r>
+        <w:rPr>
+          <w:sz w:val="28"/>
+          <w:szCs w:val="28"/>
+        </w:rPr>
+        <w:t xml:space="preserve"> érdekében.</w:t>
+      </w:r>
+    </w:p>
+    <w:p>
+      <w:pPr>
+        <w:numPr>
+          <w:ilvl w:val="1"/>
+          <w:numId w:val="6"/>
+        </w:numPr>
+        <w:rPr>
+          <w:sz w:val="28"/>
+          <w:szCs w:val="28"/>
+        </w:rPr>
+      </w:pPr>
+      <w:r>
+        <w:rPr>
+          <w:sz w:val="28"/>
+          <w:szCs w:val="28"/>
+        </w:rPr>
+        <w:t>UI elemek, például navbar, kártyák, ikonok integrálása.</w:t>
+      </w:r>
+    </w:p>
+    <w:p>
+      <w:pPr>
+        <w:numPr>
+          <w:ilvl w:val="0"/>
+          <w:numId w:val="6"/>
+        </w:numPr>
+        <w:rPr>
+          <w:sz w:val="28"/>
+          <w:szCs w:val="28"/>
+        </w:rPr>
+      </w:pPr>
+      <w:r>
+        <w:rPr>
+          <w:b/>
+          <w:bCs/>
+          <w:sz w:val="28"/>
+          <w:szCs w:val="28"/>
+        </w:rPr>
+        <w:t>Backend fejlesztés (tervezett):</w:t>
+      </w:r>
+    </w:p>
+    <w:p>
+      <w:pPr>
+        <w:numPr>
+          <w:ilvl w:val="1"/>
+          <w:numId w:val="6"/>
+        </w:numPr>
+        <w:rPr>
+          <w:sz w:val="28"/>
+          <w:szCs w:val="28"/>
+        </w:rPr>
+      </w:pPr>
+      <w:r>
+        <w:rPr>
+          <w:sz w:val="28"/>
+          <w:szCs w:val="28"/>
+        </w:rPr>
+        <w:t>Login és regisztrációs folyamatok kialakítása.</w:t>
+      </w:r>
+    </w:p>
+    <w:p>
+      <w:pPr>
+        <w:numPr>
+          <w:ilvl w:val="1"/>
+          <w:numId w:val="6"/>
+        </w:numPr>
+        <w:rPr>
+          <w:sz w:val="28"/>
+          <w:szCs w:val="28"/>
+        </w:rPr>
+      </w:pPr>
+      <w:r>
+        <w:rPr>
+          <w:sz w:val="28"/>
+          <w:szCs w:val="28"/>
+        </w:rPr>
+        <w:t>Adatbázis kezelése.</w:t>
+      </w:r>
+    </w:p>
+    <w:p>
+      <w:pPr>
+        <w:rPr>
+          <w:b/>
+          <w:bCs/>
+          <w:sz w:val="28"/>
+          <w:szCs w:val="28"/>
+        </w:rPr>
+      </w:pPr>
+      <w:r>
+        <w:rPr>
+          <w:b/>
+          <w:bCs/>
+          <w:sz w:val="28"/>
+          <w:szCs w:val="28"/>
+        </w:rPr>
+        <w:t>További lépések</w:t>
+      </w:r>
+    </w:p>
+    <w:p>
+      <w:pPr>
+        <w:numPr>
+          <w:ilvl w:val="0"/>
+          <w:numId w:val="7"/>
+        </w:numPr>
+        <w:rPr>
+          <w:sz w:val="28"/>
+          <w:szCs w:val="28"/>
+        </w:rPr>
+      </w:pPr>
+      <w:r>
+        <w:rPr>
+          <w:sz w:val="28"/>
+          <w:szCs w:val="28"/>
+        </w:rPr>
+        <w:t>Backend implementáció részletezése.</w:t>
+      </w:r>
+    </w:p>
+    <w:p>
+      <w:pPr>
+        <w:numPr>
+          <w:ilvl w:val="0"/>
+          <w:numId w:val="7"/>
+        </w:numPr>
+        <w:rPr>
+          <w:sz w:val="28"/>
+          <w:szCs w:val="28"/>
+        </w:rPr>
+      </w:pPr>
+      <w:r>
+        <w:rPr>
+          <w:sz w:val="28"/>
+          <w:szCs w:val="28"/>
+        </w:rPr>
+        <w:t>Tesztelési terv kidolgozása, reszponzivitás tesztelése különböző eszközökön.</w:t>
+      </w:r>
+    </w:p>
+    <w:p>
+      <w:pPr>
+        <w:numPr>
+          <w:ilvl w:val="0"/>
+          <w:numId w:val="7"/>
+        </w:numPr>
+        <w:rPr>
+          <w:sz w:val="28"/>
+          <w:szCs w:val="28"/>
+        </w:rPr>
+      </w:pPr>
+      <w:r>
+        <w:rPr>
+          <w:sz w:val="28"/>
+          <w:szCs w:val="28"/>
+        </w:rPr>
+        <w:t>Felhasználói visszajelzések gyűjtése és a weblap finomhangolása.</w:t>
+      </w:r>
     </w:p>
     <w:p>
       <w:pPr>
@@ -1015,7 +1435,7 @@
 </file>
 
 <file path=word/endnotes.xml><?xml version="1.0" encoding="utf-8"?>
-<w:endnotes xmlns:wpc="http://schemas.microsoft.com/office/word/2010/wordprocessingCanvas" xmlns:cx="http://schemas.microsoft.com/office/drawing/2014/chartex" xmlns:cx1="http://schemas.microsoft.com/office/drawing/2015/9/8/chartex" xmlns:cx2="http://schemas.microsoft.com/office/drawing/2015/10/21/chartex" xmlns:cx3="http://schemas.microsoft.com/office/drawing/2016/5/9/chartex" xmlns:cx4="http://schemas.microsoft.com/office/drawing/2016/5/10/chartex" xmlns:cx5="http://schemas.microsoft.com/office/drawing/2016/5/11/chartex" xmlns:cx6="http://schemas.microsoft.com/office/drawing/2016/5/12/chartex" xmlns:cx7="http://schemas.microsoft.com/office/drawing/2016/5/13/chartex" xmlns:cx8="http://schemas.microsoft.com/office/drawing/2016/5/14/chartex" xmlns:mc="http://schemas.openxmlformats.org/markup-compatibility/2006" xmlns:aink="http://schemas.microsoft.com/office/drawing/2016/ink" xmlns:am3d="http://schemas.microsoft.com/office/drawing/2017/model3d" xmlns:o="urn:schemas-microsoft-com:office:office" xmlns:oel="http://schemas.microsoft.com/office/2019/extlst" xmlns:r="http://schemas.openxmlformats.org/officeDocument/2006/relationships" xmlns:m="http://schemas.openxmlformats.org/officeDocument/2006/math" xmlns:v="urn:schemas-microsoft-com:vml" xmlns:wp14="http://schemas.microsoft.com/office/word/2010/wordprocessingDrawing" xmlns:wp="http://schemas.openxmlformats.org/drawingml/2006/wordprocessingDrawing" xmlns:w10="urn:schemas-microsoft-com:office:word" xmlns:w="http://schemas.openxmlformats.org/wordprocessingml/2006/main" xmlns:w14="http://schemas.microsoft.com/office/word/2010/wordml" xmlns:w15="http://schemas.microsoft.com/office/word/2012/wordml" xmlns:w16cex="http://schemas.microsoft.com/office/word/2018/wordml/cex" xmlns:w16cid="http://schemas.microsoft.com/office/word/2016/wordml/cid" xmlns:w16="http://schemas.microsoft.com/office/word/2018/wordml" xmlns:w16sdtdh="http://schemas.microsoft.com/office/word/2020/wordml/sdtdatahash" xmlns:w16se="http://schemas.microsoft.com/office/word/2015/wordml/symex" xmlns:wpg="http://schemas.microsoft.com/office/word/2010/wordprocessingGroup" xmlns:wpi="http://schemas.microsoft.com/office/word/2010/wordprocessingInk" xmlns:wne="http://schemas.microsoft.com/office/word/2006/wordml" xmlns:wps="http://schemas.microsoft.com/office/word/2010/wordprocessingShape" mc:Ignorable="w14 w15 w16se w16cid w16 w16cex w16sdtdh wp14">
+<w:endnotes xmlns:wpc="http://schemas.microsoft.com/office/word/2010/wordprocessingCanvas" xmlns:cx="http://schemas.microsoft.com/office/drawing/2014/chartex" xmlns:cx1="http://schemas.microsoft.com/office/drawing/2015/9/8/chartex" xmlns:cx2="http://schemas.microsoft.com/office/drawing/2015/10/21/chartex" xmlns:cx3="http://schemas.microsoft.com/office/drawing/2016/5/9/chartex" xmlns:cx4="http://schemas.microsoft.com/office/drawing/2016/5/10/chartex" xmlns:cx5="http://schemas.microsoft.com/office/drawing/2016/5/11/chartex" xmlns:cx6="http://schemas.microsoft.com/office/drawing/2016/5/12/chartex" xmlns:cx7="http://schemas.microsoft.com/office/drawing/2016/5/13/chartex" xmlns:cx8="http://schemas.microsoft.com/office/drawing/2016/5/14/chartex" xmlns:mc="http://schemas.openxmlformats.org/markup-compatibility/2006" xmlns:aink="http://schemas.microsoft.com/office/drawing/2016/ink" xmlns:am3d="http://schemas.microsoft.com/office/drawing/2017/model3d" xmlns:o="urn:schemas-microsoft-com:office:office" xmlns:r="http://schemas.openxmlformats.org/officeDocument/2006/relationships" xmlns:m="http://schemas.openxmlformats.org/officeDocument/2006/math" xmlns:v="urn:schemas-microsoft-com:vml" xmlns:wp14="http://schemas.microsoft.com/office/word/2010/wordprocessingDrawing" xmlns:wp="http://schemas.openxmlformats.org/drawingml/2006/wordprocessingDrawing" xmlns:w10="urn:schemas-microsoft-com:office:word" xmlns:w="http://schemas.openxmlformats.org/wordprocessingml/2006/main" xmlns:w14="http://schemas.microsoft.com/office/word/2010/wordml" xmlns:w15="http://schemas.microsoft.com/office/word/2012/wordml" xmlns:w16cex="http://schemas.microsoft.com/office/word/2018/wordml/cex" xmlns:w16cid="http://schemas.microsoft.com/office/word/2016/wordml/cid" xmlns:w16="http://schemas.microsoft.com/office/word/2018/wordml" xmlns:w16sdtdh="http://schemas.microsoft.com/office/word/2020/wordml/sdtdatahash" xmlns:w16se="http://schemas.microsoft.com/office/word/2015/wordml/symex" xmlns:wpg="http://schemas.microsoft.com/office/word/2010/wordprocessingGroup" xmlns:wpi="http://schemas.microsoft.com/office/word/2010/wordprocessingInk" xmlns:wne="http://schemas.microsoft.com/office/word/2006/wordml" xmlns:wps="http://schemas.microsoft.com/office/word/2010/wordprocessingShape" mc:Ignorable="w14 w15 w16se w16cid w16 w16cex w16sdtdh wp14">
   <w:endnote w:type="separator" w:id="-1">
     <w:p>
       <w:pPr>
@@ -1040,7 +1460,7 @@
 </file>
 
 <file path=word/footer1.xml><?xml version="1.0" encoding="utf-8"?>
-<w:ftr xmlns:wpc="http://schemas.microsoft.com/office/word/2010/wordprocessingCanvas" xmlns:cx="http://schemas.microsoft.com/office/drawing/2014/chartex" xmlns:cx1="http://schemas.microsoft.com/office/drawing/2015/9/8/chartex" xmlns:cx2="http://schemas.microsoft.com/office/drawing/2015/10/21/chartex" xmlns:cx3="http://schemas.microsoft.com/office/drawing/2016/5/9/chartex" xmlns:cx4="http://schemas.microsoft.com/office/drawing/2016/5/10/chartex" xmlns:cx5="http://schemas.microsoft.com/office/drawing/2016/5/11/chartex" xmlns:cx6="http://schemas.microsoft.com/office/drawing/2016/5/12/chartex" xmlns:cx7="http://schemas.microsoft.com/office/drawing/2016/5/13/chartex" xmlns:cx8="http://schemas.microsoft.com/office/drawing/2016/5/14/chartex" xmlns:mc="http://schemas.openxmlformats.org/markup-compatibility/2006" xmlns:aink="http://schemas.microsoft.com/office/drawing/2016/ink" xmlns:am3d="http://schemas.microsoft.com/office/drawing/2017/model3d" xmlns:o="urn:schemas-microsoft-com:office:office" xmlns:oel="http://schemas.microsoft.com/office/2019/extlst" xmlns:r="http://schemas.openxmlformats.org/officeDocument/2006/relationships" xmlns:m="http://schemas.openxmlformats.org/officeDocument/2006/math" xmlns:v="urn:schemas-microsoft-com:vml" xmlns:wp14="http://schemas.microsoft.com/office/word/2010/wordprocessingDrawing" xmlns:wp="http://schemas.openxmlformats.org/drawingml/2006/wordprocessingDrawing" xmlns:w10="urn:schemas-microsoft-com:office:word" xmlns:w="http://schemas.openxmlformats.org/wordprocessingml/2006/main" xmlns:w14="http://schemas.microsoft.com/office/word/2010/wordml" xmlns:w15="http://schemas.microsoft.com/office/word/2012/wordml" xmlns:w16cex="http://schemas.microsoft.com/office/word/2018/wordml/cex" xmlns:w16cid="http://schemas.microsoft.com/office/word/2016/wordml/cid" xmlns:w16="http://schemas.microsoft.com/office/word/2018/wordml" xmlns:w16sdtdh="http://schemas.microsoft.com/office/word/2020/wordml/sdtdatahash" xmlns:w16se="http://schemas.microsoft.com/office/word/2015/wordml/symex" xmlns:wpg="http://schemas.microsoft.com/office/word/2010/wordprocessingGroup" xmlns:wpi="http://schemas.microsoft.com/office/word/2010/wordprocessingInk" xmlns:wne="http://schemas.microsoft.com/office/word/2006/wordml" xmlns:wps="http://schemas.microsoft.com/office/word/2010/wordprocessingShape" mc:Ignorable="w14 w15 w16se w16cid w16 w16cex w16sdtdh wp14">
+<w:ftr xmlns:wpc="http://schemas.microsoft.com/office/word/2010/wordprocessingCanvas" xmlns:cx="http://schemas.microsoft.com/office/drawing/2014/chartex" xmlns:cx1="http://schemas.microsoft.com/office/drawing/2015/9/8/chartex" xmlns:cx2="http://schemas.microsoft.com/office/drawing/2015/10/21/chartex" xmlns:cx3="http://schemas.microsoft.com/office/drawing/2016/5/9/chartex" xmlns:cx4="http://schemas.microsoft.com/office/drawing/2016/5/10/chartex" xmlns:cx5="http://schemas.microsoft.com/office/drawing/2016/5/11/chartex" xmlns:cx6="http://schemas.microsoft.com/office/drawing/2016/5/12/chartex" xmlns:cx7="http://schemas.microsoft.com/office/drawing/2016/5/13/chartex" xmlns:cx8="http://schemas.microsoft.com/office/drawing/2016/5/14/chartex" xmlns:mc="http://schemas.openxmlformats.org/markup-compatibility/2006" xmlns:aink="http://schemas.microsoft.com/office/drawing/2016/ink" xmlns:am3d="http://schemas.microsoft.com/office/drawing/2017/model3d" xmlns:o="urn:schemas-microsoft-com:office:office" xmlns:r="http://schemas.openxmlformats.org/officeDocument/2006/relationships" xmlns:m="http://schemas.openxmlformats.org/officeDocument/2006/math" xmlns:v="urn:schemas-microsoft-com:vml" xmlns:wp14="http://schemas.microsoft.com/office/word/2010/wordprocessingDrawing" xmlns:wp="http://schemas.openxmlformats.org/drawingml/2006/wordprocessingDrawing" xmlns:w10="urn:schemas-microsoft-com:office:word" xmlns:w="http://schemas.openxmlformats.org/wordprocessingml/2006/main" xmlns:w14="http://schemas.microsoft.com/office/word/2010/wordml" xmlns:w15="http://schemas.microsoft.com/office/word/2012/wordml" xmlns:w16cex="http://schemas.microsoft.com/office/word/2018/wordml/cex" xmlns:w16cid="http://schemas.microsoft.com/office/word/2016/wordml/cid" xmlns:w16="http://schemas.microsoft.com/office/word/2018/wordml" xmlns:w16sdtdh="http://schemas.microsoft.com/office/word/2020/wordml/sdtdatahash" xmlns:w16se="http://schemas.microsoft.com/office/word/2015/wordml/symex" xmlns:wpg="http://schemas.microsoft.com/office/word/2010/wordprocessingGroup" xmlns:wpi="http://schemas.microsoft.com/office/word/2010/wordprocessingInk" xmlns:wne="http://schemas.microsoft.com/office/word/2006/wordml" xmlns:wps="http://schemas.microsoft.com/office/word/2010/wordprocessingShape" mc:Ignorable="w14 w15 w16se w16cid w16 w16cex w16sdtdh wp14">
   <w:sdt>
     <w:sdtPr>
       <w:id w:val="9423289"/>
@@ -1049,6 +1469,7 @@
         <w:docPartUnique/>
       </w:docPartObj>
     </w:sdtPr>
+    <w:sdtEndPr/>
     <w:sdtContent>
       <w:p>
         <w:pPr>
@@ -1177,7 +1598,7 @@
                 </wp:anchor>
               </w:drawing>
             </mc:Choice>
-            <mc:Fallback>
+            <mc:Fallback xmlns:oel="http://schemas.microsoft.com/office/2019/extlst">
               <w:pict>
                 <v:shapetype w14:anchorId="2258DF06" id="_x0000_t5" coordsize="21600,21600" o:spt="5" adj="10800" path="m@0,l,21600r21600,xe">
                   <v:stroke joinstyle="miter"/>
@@ -1256,7 +1677,7 @@
 </file>
 
 <file path=word/footnotes.xml><?xml version="1.0" encoding="utf-8"?>
-<w:footnotes xmlns:wpc="http://schemas.microsoft.com/office/word/2010/wordprocessingCanvas" xmlns:cx="http://schemas.microsoft.com/office/drawing/2014/chartex" xmlns:cx1="http://schemas.microsoft.com/office/drawing/2015/9/8/chartex" xmlns:cx2="http://schemas.microsoft.com/office/drawing/2015/10/21/chartex" xmlns:cx3="http://schemas.microsoft.com/office/drawing/2016/5/9/chartex" xmlns:cx4="http://schemas.microsoft.com/office/drawing/2016/5/10/chartex" xmlns:cx5="http://schemas.microsoft.com/office/drawing/2016/5/11/chartex" xmlns:cx6="http://schemas.microsoft.com/office/drawing/2016/5/12/chartex" xmlns:cx7="http://schemas.microsoft.com/office/drawing/2016/5/13/chartex" xmlns:cx8="http://schemas.microsoft.com/office/drawing/2016/5/14/chartex" xmlns:mc="http://schemas.openxmlformats.org/markup-compatibility/2006" xmlns:aink="http://schemas.microsoft.com/office/drawing/2016/ink" xmlns:am3d="http://schemas.microsoft.com/office/drawing/2017/model3d" xmlns:o="urn:schemas-microsoft-com:office:office" xmlns:oel="http://schemas.microsoft.com/office/2019/extlst" xmlns:r="http://schemas.openxmlformats.org/officeDocument/2006/relationships" xmlns:m="http://schemas.openxmlformats.org/officeDocument/2006/math" xmlns:v="urn:schemas-microsoft-com:vml" xmlns:wp14="http://schemas.microsoft.com/office/word/2010/wordprocessingDrawing" xmlns:wp="http://schemas.openxmlformats.org/drawingml/2006/wordprocessingDrawing" xmlns:w10="urn:schemas-microsoft-com:office:word" xmlns:w="http://schemas.openxmlformats.org/wordprocessingml/2006/main" xmlns:w14="http://schemas.microsoft.com/office/word/2010/wordml" xmlns:w15="http://schemas.microsoft.com/office/word/2012/wordml" xmlns:w16cex="http://schemas.microsoft.com/office/word/2018/wordml/cex" xmlns:w16cid="http://schemas.microsoft.com/office/word/2016/wordml/cid" xmlns:w16="http://schemas.microsoft.com/office/word/2018/wordml" xmlns:w16sdtdh="http://schemas.microsoft.com/office/word/2020/wordml/sdtdatahash" xmlns:w16se="http://schemas.microsoft.com/office/word/2015/wordml/symex" xmlns:wpg="http://schemas.microsoft.com/office/word/2010/wordprocessingGroup" xmlns:wpi="http://schemas.microsoft.com/office/word/2010/wordprocessingInk" xmlns:wne="http://schemas.microsoft.com/office/word/2006/wordml" xmlns:wps="http://schemas.microsoft.com/office/word/2010/wordprocessingShape" mc:Ignorable="w14 w15 w16se w16cid w16 w16cex w16sdtdh wp14">
+<w:footnotes xmlns:wpc="http://schemas.microsoft.com/office/word/2010/wordprocessingCanvas" xmlns:cx="http://schemas.microsoft.com/office/drawing/2014/chartex" xmlns:cx1="http://schemas.microsoft.com/office/drawing/2015/9/8/chartex" xmlns:cx2="http://schemas.microsoft.com/office/drawing/2015/10/21/chartex" xmlns:cx3="http://schemas.microsoft.com/office/drawing/2016/5/9/chartex" xmlns:cx4="http://schemas.microsoft.com/office/drawing/2016/5/10/chartex" xmlns:cx5="http://schemas.microsoft.com/office/drawing/2016/5/11/chartex" xmlns:cx6="http://schemas.microsoft.com/office/drawing/2016/5/12/chartex" xmlns:cx7="http://schemas.microsoft.com/office/drawing/2016/5/13/chartex" xmlns:cx8="http://schemas.microsoft.com/office/drawing/2016/5/14/chartex" xmlns:mc="http://schemas.openxmlformats.org/markup-compatibility/2006" xmlns:aink="http://schemas.microsoft.com/office/drawing/2016/ink" xmlns:am3d="http://schemas.microsoft.com/office/drawing/2017/model3d" xmlns:o="urn:schemas-microsoft-com:office:office" xmlns:r="http://schemas.openxmlformats.org/officeDocument/2006/relationships" xmlns:m="http://schemas.openxmlformats.org/officeDocument/2006/math" xmlns:v="urn:schemas-microsoft-com:vml" xmlns:wp14="http://schemas.microsoft.com/office/word/2010/wordprocessingDrawing" xmlns:wp="http://schemas.openxmlformats.org/drawingml/2006/wordprocessingDrawing" xmlns:w10="urn:schemas-microsoft-com:office:word" xmlns:w="http://schemas.openxmlformats.org/wordprocessingml/2006/main" xmlns:w14="http://schemas.microsoft.com/office/word/2010/wordml" xmlns:w15="http://schemas.microsoft.com/office/word/2012/wordml" xmlns:w16cex="http://schemas.microsoft.com/office/word/2018/wordml/cex" xmlns:w16cid="http://schemas.microsoft.com/office/word/2016/wordml/cid" xmlns:w16="http://schemas.microsoft.com/office/word/2018/wordml" xmlns:w16sdtdh="http://schemas.microsoft.com/office/word/2020/wordml/sdtdatahash" xmlns:w16se="http://schemas.microsoft.com/office/word/2015/wordml/symex" xmlns:wpg="http://schemas.microsoft.com/office/word/2010/wordprocessingGroup" xmlns:wpi="http://schemas.microsoft.com/office/word/2010/wordprocessingInk" xmlns:wne="http://schemas.microsoft.com/office/word/2006/wordml" xmlns:wps="http://schemas.microsoft.com/office/word/2010/wordprocessingShape" mc:Ignorable="w14 w15 w16se w16cid w16 w16cex w16sdtdh wp14">
   <w:footnote w:type="separator" w:id="-1">
     <w:p>
       <w:pPr>
@@ -1281,7 +1702,7 @@
 </file>
 
 <file path=word/header1.xml><?xml version="1.0" encoding="utf-8"?>
-<w:hdr xmlns:wpc="http://schemas.microsoft.com/office/word/2010/wordprocessingCanvas" xmlns:cx="http://schemas.microsoft.com/office/drawing/2014/chartex" xmlns:cx1="http://schemas.microsoft.com/office/drawing/2015/9/8/chartex" xmlns:cx2="http://schemas.microsoft.com/office/drawing/2015/10/21/chartex" xmlns:cx3="http://schemas.microsoft.com/office/drawing/2016/5/9/chartex" xmlns:cx4="http://schemas.microsoft.com/office/drawing/2016/5/10/chartex" xmlns:cx5="http://schemas.microsoft.com/office/drawing/2016/5/11/chartex" xmlns:cx6="http://schemas.microsoft.com/office/drawing/2016/5/12/chartex" xmlns:cx7="http://schemas.microsoft.com/office/drawing/2016/5/13/chartex" xmlns:cx8="http://schemas.microsoft.com/office/drawing/2016/5/14/chartex" xmlns:mc="http://schemas.openxmlformats.org/markup-compatibility/2006" xmlns:aink="http://schemas.microsoft.com/office/drawing/2016/ink" xmlns:am3d="http://schemas.microsoft.com/office/drawing/2017/model3d" xmlns:o="urn:schemas-microsoft-com:office:office" xmlns:oel="http://schemas.microsoft.com/office/2019/extlst" xmlns:r="http://schemas.openxmlformats.org/officeDocument/2006/relationships" xmlns:m="http://schemas.openxmlformats.org/officeDocument/2006/math" xmlns:v="urn:schemas-microsoft-com:vml" xmlns:wp14="http://schemas.microsoft.com/office/word/2010/wordprocessingDrawing" xmlns:wp="http://schemas.openxmlformats.org/drawingml/2006/wordprocessingDrawing" xmlns:w10="urn:schemas-microsoft-com:office:word" xmlns:w="http://schemas.openxmlformats.org/wordprocessingml/2006/main" xmlns:w14="http://schemas.microsoft.com/office/word/2010/wordml" xmlns:w15="http://schemas.microsoft.com/office/word/2012/wordml" xmlns:w16cex="http://schemas.microsoft.com/office/word/2018/wordml/cex" xmlns:w16cid="http://schemas.microsoft.com/office/word/2016/wordml/cid" xmlns:w16="http://schemas.microsoft.com/office/word/2018/wordml" xmlns:w16sdtdh="http://schemas.microsoft.com/office/word/2020/wordml/sdtdatahash" xmlns:w16se="http://schemas.microsoft.com/office/word/2015/wordml/symex" xmlns:wpg="http://schemas.microsoft.com/office/word/2010/wordprocessingGroup" xmlns:wpi="http://schemas.microsoft.com/office/word/2010/wordprocessingInk" xmlns:wne="http://schemas.microsoft.com/office/word/2006/wordml" xmlns:wps="http://schemas.microsoft.com/office/word/2010/wordprocessingShape" mc:Ignorable="w14 w15 w16se w16cid w16 w16cex w16sdtdh wp14">
+<w:hdr xmlns:wpc="http://schemas.microsoft.com/office/word/2010/wordprocessingCanvas" xmlns:cx="http://schemas.microsoft.com/office/drawing/2014/chartex" xmlns:cx1="http://schemas.microsoft.com/office/drawing/2015/9/8/chartex" xmlns:cx2="http://schemas.microsoft.com/office/drawing/2015/10/21/chartex" xmlns:cx3="http://schemas.microsoft.com/office/drawing/2016/5/9/chartex" xmlns:cx4="http://schemas.microsoft.com/office/drawing/2016/5/10/chartex" xmlns:cx5="http://schemas.microsoft.com/office/drawing/2016/5/11/chartex" xmlns:cx6="http://schemas.microsoft.com/office/drawing/2016/5/12/chartex" xmlns:cx7="http://schemas.microsoft.com/office/drawing/2016/5/13/chartex" xmlns:cx8="http://schemas.microsoft.com/office/drawing/2016/5/14/chartex" xmlns:mc="http://schemas.openxmlformats.org/markup-compatibility/2006" xmlns:aink="http://schemas.microsoft.com/office/drawing/2016/ink" xmlns:am3d="http://schemas.microsoft.com/office/drawing/2017/model3d" xmlns:o="urn:schemas-microsoft-com:office:office" xmlns:r="http://schemas.openxmlformats.org/officeDocument/2006/relationships" xmlns:m="http://schemas.openxmlformats.org/officeDocument/2006/math" xmlns:v="urn:schemas-microsoft-com:vml" xmlns:wp14="http://schemas.microsoft.com/office/word/2010/wordprocessingDrawing" xmlns:wp="http://schemas.openxmlformats.org/drawingml/2006/wordprocessingDrawing" xmlns:w10="urn:schemas-microsoft-com:office:word" xmlns:w="http://schemas.openxmlformats.org/wordprocessingml/2006/main" xmlns:w14="http://schemas.microsoft.com/office/word/2010/wordml" xmlns:w15="http://schemas.microsoft.com/office/word/2012/wordml" xmlns:w16cex="http://schemas.microsoft.com/office/word/2018/wordml/cex" xmlns:w16cid="http://schemas.microsoft.com/office/word/2016/wordml/cid" xmlns:w16="http://schemas.microsoft.com/office/word/2018/wordml" xmlns:w16sdtdh="http://schemas.microsoft.com/office/word/2020/wordml/sdtdatahash" xmlns:w16se="http://schemas.microsoft.com/office/word/2015/wordml/symex" xmlns:wpg="http://schemas.microsoft.com/office/word/2010/wordprocessingGroup" xmlns:wpi="http://schemas.microsoft.com/office/word/2010/wordprocessingInk" xmlns:wne="http://schemas.microsoft.com/office/word/2006/wordml" xmlns:wps="http://schemas.microsoft.com/office/word/2010/wordprocessingShape" mc:Ignorable="w14 w15 w16se w16cid w16 w16cex w16sdtdh wp14">
   <w:p>
     <w:pPr>
       <w:pStyle w:val="lfej"/>
@@ -1294,8 +1715,274 @@
 </file>
 
 <file path=word/numbering.xml><?xml version="1.0" encoding="utf-8"?>
-<w:numbering xmlns:wpc="http://schemas.microsoft.com/office/word/2010/wordprocessingCanvas" xmlns:cx="http://schemas.microsoft.com/office/drawing/2014/chartex" xmlns:cx1="http://schemas.microsoft.com/office/drawing/2015/9/8/chartex" xmlns:cx2="http://schemas.microsoft.com/office/drawing/2015/10/21/chartex" xmlns:cx3="http://schemas.microsoft.com/office/drawing/2016/5/9/chartex" xmlns:cx4="http://schemas.microsoft.com/office/drawing/2016/5/10/chartex" xmlns:cx5="http://schemas.microsoft.com/office/drawing/2016/5/11/chartex" xmlns:cx6="http://schemas.microsoft.com/office/drawing/2016/5/12/chartex" xmlns:cx7="http://schemas.microsoft.com/office/drawing/2016/5/13/chartex" xmlns:cx8="http://schemas.microsoft.com/office/drawing/2016/5/14/chartex" xmlns:mc="http://schemas.openxmlformats.org/markup-compatibility/2006" xmlns:aink="http://schemas.microsoft.com/office/drawing/2016/ink" xmlns:am3d="http://schemas.microsoft.com/office/drawing/2017/model3d" xmlns:o="urn:schemas-microsoft-com:office:office" xmlns:oel="http://schemas.microsoft.com/office/2019/extlst" xmlns:r="http://schemas.openxmlformats.org/officeDocument/2006/relationships" xmlns:m="http://schemas.openxmlformats.org/officeDocument/2006/math" xmlns:v="urn:schemas-microsoft-com:vml" xmlns:wp14="http://schemas.microsoft.com/office/word/2010/wordprocessingDrawing" xmlns:wp="http://schemas.openxmlformats.org/drawingml/2006/wordprocessingDrawing" xmlns:w10="urn:schemas-microsoft-com:office:word" xmlns:w="http://schemas.openxmlformats.org/wordprocessingml/2006/main" xmlns:w14="http://schemas.microsoft.com/office/word/2010/wordml" xmlns:w15="http://schemas.microsoft.com/office/word/2012/wordml" xmlns:w16cex="http://schemas.microsoft.com/office/word/2018/wordml/cex" xmlns:w16cid="http://schemas.microsoft.com/office/word/2016/wordml/cid" xmlns:w16="http://schemas.microsoft.com/office/word/2018/wordml" xmlns:w16sdtdh="http://schemas.microsoft.com/office/word/2020/wordml/sdtdatahash" xmlns:w16se="http://schemas.microsoft.com/office/word/2015/wordml/symex" xmlns:wpg="http://schemas.microsoft.com/office/word/2010/wordprocessingGroup" xmlns:wpi="http://schemas.microsoft.com/office/word/2010/wordprocessingInk" xmlns:wne="http://schemas.microsoft.com/office/word/2006/wordml" xmlns:wps="http://schemas.microsoft.com/office/word/2010/wordprocessingShape" mc:Ignorable="w14 w15 w16se w16cid w16 w16cex w16sdtdh wp14">
+<w:numbering xmlns:wpc="http://schemas.microsoft.com/office/word/2010/wordprocessingCanvas" xmlns:cx="http://schemas.microsoft.com/office/drawing/2014/chartex" xmlns:cx1="http://schemas.microsoft.com/office/drawing/2015/9/8/chartex" xmlns:cx2="http://schemas.microsoft.com/office/drawing/2015/10/21/chartex" xmlns:cx3="http://schemas.microsoft.com/office/drawing/2016/5/9/chartex" xmlns:cx4="http://schemas.microsoft.com/office/drawing/2016/5/10/chartex" xmlns:cx5="http://schemas.microsoft.com/office/drawing/2016/5/11/chartex" xmlns:cx6="http://schemas.microsoft.com/office/drawing/2016/5/12/chartex" xmlns:cx7="http://schemas.microsoft.com/office/drawing/2016/5/13/chartex" xmlns:cx8="http://schemas.microsoft.com/office/drawing/2016/5/14/chartex" xmlns:mc="http://schemas.openxmlformats.org/markup-compatibility/2006" xmlns:aink="http://schemas.microsoft.com/office/drawing/2016/ink" xmlns:am3d="http://schemas.microsoft.com/office/drawing/2017/model3d" xmlns:o="urn:schemas-microsoft-com:office:office" xmlns:r="http://schemas.openxmlformats.org/officeDocument/2006/relationships" xmlns:m="http://schemas.openxmlformats.org/officeDocument/2006/math" xmlns:v="urn:schemas-microsoft-com:vml" xmlns:wp14="http://schemas.microsoft.com/office/word/2010/wordprocessingDrawing" xmlns:wp="http://schemas.openxmlformats.org/drawingml/2006/wordprocessingDrawing" xmlns:w10="urn:schemas-microsoft-com:office:word" xmlns:w="http://schemas.openxmlformats.org/wordprocessingml/2006/main" xmlns:w14="http://schemas.microsoft.com/office/word/2010/wordml" xmlns:w15="http://schemas.microsoft.com/office/word/2012/wordml" xmlns:w16cex="http://schemas.microsoft.com/office/word/2018/wordml/cex" xmlns:w16cid="http://schemas.microsoft.com/office/word/2016/wordml/cid" xmlns:w16="http://schemas.microsoft.com/office/word/2018/wordml" xmlns:w16sdtdh="http://schemas.microsoft.com/office/word/2020/wordml/sdtdatahash" xmlns:w16se="http://schemas.microsoft.com/office/word/2015/wordml/symex" xmlns:wpg="http://schemas.microsoft.com/office/word/2010/wordprocessingGroup" xmlns:wpi="http://schemas.microsoft.com/office/word/2010/wordprocessingInk" xmlns:wne="http://schemas.microsoft.com/office/word/2006/wordml" xmlns:wps="http://schemas.microsoft.com/office/word/2010/wordprocessingShape" mc:Ignorable="w14 w15 w16se w16cid w16 w16cex w16sdtdh wp14">
   <w:abstractNum w:abstractNumId="0" w15:restartNumberingAfterBreak="0">
+    <w:nsid w:val="3D9A06E4"/>
+    <w:multiLevelType w:val="multilevel"/>
+    <w:tmpl w:val="3208AF40"/>
+    <w:lvl w:ilvl="0">
+      <w:start w:val="1"/>
+      <w:numFmt w:val="bullet"/>
+      <w:lvlText w:val=""/>
+      <w:lvlJc w:val="left"/>
+      <w:pPr>
+        <w:tabs>
+          <w:tab w:val="num" w:pos="720"/>
+        </w:tabs>
+        <w:ind w:left="720" w:hanging="360"/>
+      </w:pPr>
+      <w:rPr>
+        <w:rFonts w:ascii="Symbol" w:hAnsi="Symbol" w:hint="default"/>
+        <w:sz w:val="20"/>
+      </w:rPr>
+    </w:lvl>
+    <w:lvl w:ilvl="1" w:tentative="1">
+      <w:start w:val="1"/>
+      <w:numFmt w:val="bullet"/>
+      <w:lvlText w:val="o"/>
+      <w:lvlJc w:val="left"/>
+      <w:pPr>
+        <w:tabs>
+          <w:tab w:val="num" w:pos="1440"/>
+        </w:tabs>
+        <w:ind w:left="1440" w:hanging="360"/>
+      </w:pPr>
+      <w:rPr>
+        <w:rFonts w:ascii="Courier New" w:hAnsi="Courier New" w:hint="default"/>
+        <w:sz w:val="20"/>
+      </w:rPr>
+    </w:lvl>
+    <w:lvl w:ilvl="2" w:tentative="1">
+      <w:start w:val="1"/>
+      <w:numFmt w:val="bullet"/>
+      <w:lvlText w:val=""/>
+      <w:lvlJc w:val="left"/>
+      <w:pPr>
+        <w:tabs>
+          <w:tab w:val="num" w:pos="2160"/>
+        </w:tabs>
+        <w:ind w:left="2160" w:hanging="360"/>
+      </w:pPr>
+      <w:rPr>
+        <w:rFonts w:ascii="Wingdings" w:hAnsi="Wingdings" w:hint="default"/>
+        <w:sz w:val="20"/>
+      </w:rPr>
+    </w:lvl>
+    <w:lvl w:ilvl="3" w:tentative="1">
+      <w:start w:val="1"/>
+      <w:numFmt w:val="bullet"/>
+      <w:lvlText w:val=""/>
+      <w:lvlJc w:val="left"/>
+      <w:pPr>
+        <w:tabs>
+          <w:tab w:val="num" w:pos="2880"/>
+        </w:tabs>
+        <w:ind w:left="2880" w:hanging="360"/>
+      </w:pPr>
+      <w:rPr>
+        <w:rFonts w:ascii="Wingdings" w:hAnsi="Wingdings" w:hint="default"/>
+        <w:sz w:val="20"/>
+      </w:rPr>
+    </w:lvl>
+    <w:lvl w:ilvl="4" w:tentative="1">
+      <w:start w:val="1"/>
+      <w:numFmt w:val="bullet"/>
+      <w:lvlText w:val=""/>
+      <w:lvlJc w:val="left"/>
+      <w:pPr>
+        <w:tabs>
+          <w:tab w:val="num" w:pos="3600"/>
+        </w:tabs>
+        <w:ind w:left="3600" w:hanging="360"/>
+      </w:pPr>
+      <w:rPr>
+        <w:rFonts w:ascii="Wingdings" w:hAnsi="Wingdings" w:hint="default"/>
+        <w:sz w:val="20"/>
+      </w:rPr>
+    </w:lvl>
+    <w:lvl w:ilvl="5" w:tentative="1">
+      <w:start w:val="1"/>
+      <w:numFmt w:val="bullet"/>
+      <w:lvlText w:val=""/>
+      <w:lvlJc w:val="left"/>
+      <w:pPr>
+        <w:tabs>
+          <w:tab w:val="num" w:pos="4320"/>
+        </w:tabs>
+        <w:ind w:left="4320" w:hanging="360"/>
+      </w:pPr>
+      <w:rPr>
+        <w:rFonts w:ascii="Wingdings" w:hAnsi="Wingdings" w:hint="default"/>
+        <w:sz w:val="20"/>
+      </w:rPr>
+    </w:lvl>
+    <w:lvl w:ilvl="6" w:tentative="1">
+      <w:start w:val="1"/>
+      <w:numFmt w:val="bullet"/>
+      <w:lvlText w:val=""/>
+      <w:lvlJc w:val="left"/>
+      <w:pPr>
+        <w:tabs>
+          <w:tab w:val="num" w:pos="5040"/>
+        </w:tabs>
+        <w:ind w:left="5040" w:hanging="360"/>
+      </w:pPr>
+      <w:rPr>
+        <w:rFonts w:ascii="Wingdings" w:hAnsi="Wingdings" w:hint="default"/>
+        <w:sz w:val="20"/>
+      </w:rPr>
+    </w:lvl>
+    <w:lvl w:ilvl="7" w:tentative="1">
+      <w:start w:val="1"/>
+      <w:numFmt w:val="bullet"/>
+      <w:lvlText w:val=""/>
+      <w:lvlJc w:val="left"/>
+      <w:pPr>
+        <w:tabs>
+          <w:tab w:val="num" w:pos="5760"/>
+        </w:tabs>
+        <w:ind w:left="5760" w:hanging="360"/>
+      </w:pPr>
+      <w:rPr>
+        <w:rFonts w:ascii="Wingdings" w:hAnsi="Wingdings" w:hint="default"/>
+        <w:sz w:val="20"/>
+      </w:rPr>
+    </w:lvl>
+    <w:lvl w:ilvl="8" w:tentative="1">
+      <w:start w:val="1"/>
+      <w:numFmt w:val="bullet"/>
+      <w:lvlText w:val=""/>
+      <w:lvlJc w:val="left"/>
+      <w:pPr>
+        <w:tabs>
+          <w:tab w:val="num" w:pos="6480"/>
+        </w:tabs>
+        <w:ind w:left="6480" w:hanging="360"/>
+      </w:pPr>
+      <w:rPr>
+        <w:rFonts w:ascii="Wingdings" w:hAnsi="Wingdings" w:hint="default"/>
+        <w:sz w:val="20"/>
+      </w:rPr>
+    </w:lvl>
+  </w:abstractNum>
+  <w:abstractNum w:abstractNumId="1" w15:restartNumberingAfterBreak="0">
+    <w:nsid w:val="3DA930BC"/>
+    <w:multiLevelType w:val="multilevel"/>
+    <w:tmpl w:val="BF70E46A"/>
+    <w:lvl w:ilvl="0">
+      <w:start w:val="1"/>
+      <w:numFmt w:val="decimal"/>
+      <w:lvlText w:val="%1."/>
+      <w:lvlJc w:val="left"/>
+      <w:pPr>
+        <w:tabs>
+          <w:tab w:val="num" w:pos="720"/>
+        </w:tabs>
+        <w:ind w:left="720" w:hanging="360"/>
+      </w:pPr>
+    </w:lvl>
+    <w:lvl w:ilvl="1">
+      <w:start w:val="1"/>
+      <w:numFmt w:val="bullet"/>
+      <w:lvlText w:val="o"/>
+      <w:lvlJc w:val="left"/>
+      <w:pPr>
+        <w:tabs>
+          <w:tab w:val="num" w:pos="1440"/>
+        </w:tabs>
+        <w:ind w:left="1440" w:hanging="360"/>
+      </w:pPr>
+      <w:rPr>
+        <w:rFonts w:ascii="Courier New" w:hAnsi="Courier New" w:hint="default"/>
+        <w:sz w:val="20"/>
+      </w:rPr>
+    </w:lvl>
+    <w:lvl w:ilvl="2" w:tentative="1">
+      <w:start w:val="1"/>
+      <w:numFmt w:val="decimal"/>
+      <w:lvlText w:val="%3."/>
+      <w:lvlJc w:val="left"/>
+      <w:pPr>
+        <w:tabs>
+          <w:tab w:val="num" w:pos="2160"/>
+        </w:tabs>
+        <w:ind w:left="2160" w:hanging="360"/>
+      </w:pPr>
+    </w:lvl>
+    <w:lvl w:ilvl="3" w:tentative="1">
+      <w:start w:val="1"/>
+      <w:numFmt w:val="decimal"/>
+      <w:lvlText w:val="%4."/>
+      <w:lvlJc w:val="left"/>
+      <w:pPr>
+        <w:tabs>
+          <w:tab w:val="num" w:pos="2880"/>
+        </w:tabs>
+        <w:ind w:left="2880" w:hanging="360"/>
+      </w:pPr>
+    </w:lvl>
+    <w:lvl w:ilvl="4" w:tentative="1">
+      <w:start w:val="1"/>
+      <w:numFmt w:val="decimal"/>
+      <w:lvlText w:val="%5."/>
+      <w:lvlJc w:val="left"/>
+      <w:pPr>
+        <w:tabs>
+          <w:tab w:val="num" w:pos="3600"/>
+        </w:tabs>
+        <w:ind w:left="3600" w:hanging="360"/>
+      </w:pPr>
+    </w:lvl>
+    <w:lvl w:ilvl="5" w:tentative="1">
+      <w:start w:val="1"/>
+      <w:numFmt w:val="decimal"/>
+      <w:lvlText w:val="%6."/>
+      <w:lvlJc w:val="left"/>
+      <w:pPr>
+        <w:tabs>
+          <w:tab w:val="num" w:pos="4320"/>
+        </w:tabs>
+        <w:ind w:left="4320" w:hanging="360"/>
+      </w:pPr>
+    </w:lvl>
+    <w:lvl w:ilvl="6" w:tentative="1">
+      <w:start w:val="1"/>
+      <w:numFmt w:val="decimal"/>
+      <w:lvlText w:val="%7."/>
+      <w:lvlJc w:val="left"/>
+      <w:pPr>
+        <w:tabs>
+          <w:tab w:val="num" w:pos="5040"/>
+        </w:tabs>
+        <w:ind w:left="5040" w:hanging="360"/>
+      </w:pPr>
+    </w:lvl>
+    <w:lvl w:ilvl="7" w:tentative="1">
+      <w:start w:val="1"/>
+      <w:numFmt w:val="decimal"/>
+      <w:lvlText w:val="%8."/>
+      <w:lvlJc w:val="left"/>
+      <w:pPr>
+        <w:tabs>
+          <w:tab w:val="num" w:pos="5760"/>
+        </w:tabs>
+        <w:ind w:left="5760" w:hanging="360"/>
+      </w:pPr>
+    </w:lvl>
+    <w:lvl w:ilvl="8" w:tentative="1">
+      <w:start w:val="1"/>
+      <w:numFmt w:val="decimal"/>
+      <w:lvlText w:val="%9."/>
+      <w:lvlJc w:val="left"/>
+      <w:pPr>
+        <w:tabs>
+          <w:tab w:val="num" w:pos="6480"/>
+        </w:tabs>
+        <w:ind w:left="6480" w:hanging="360"/>
+      </w:pPr>
+    </w:lvl>
+  </w:abstractNum>
+  <w:abstractNum w:abstractNumId="2" w15:restartNumberingAfterBreak="0">
     <w:nsid w:val="47315967"/>
     <w:multiLevelType w:val="hybridMultilevel"/>
     <w:tmpl w:val="10B07F44"/>
@@ -1408,7 +2095,621 @@
       </w:rPr>
     </w:lvl>
   </w:abstractNum>
-  <w:num w:numId="1" w16cid:durableId="2085060254">
+  <w:abstractNum w:abstractNumId="3" w15:restartNumberingAfterBreak="0">
+    <w:nsid w:val="4EF71918"/>
+    <w:multiLevelType w:val="multilevel"/>
+    <w:tmpl w:val="DEDE823C"/>
+    <w:lvl w:ilvl="0">
+      <w:start w:val="1"/>
+      <w:numFmt w:val="bullet"/>
+      <w:lvlText w:val=""/>
+      <w:lvlJc w:val="left"/>
+      <w:pPr>
+        <w:tabs>
+          <w:tab w:val="num" w:pos="720"/>
+        </w:tabs>
+        <w:ind w:left="720" w:hanging="360"/>
+      </w:pPr>
+      <w:rPr>
+        <w:rFonts w:ascii="Symbol" w:hAnsi="Symbol" w:hint="default"/>
+        <w:sz w:val="20"/>
+      </w:rPr>
+    </w:lvl>
+    <w:lvl w:ilvl="1" w:tentative="1">
+      <w:start w:val="1"/>
+      <w:numFmt w:val="bullet"/>
+      <w:lvlText w:val="o"/>
+      <w:lvlJc w:val="left"/>
+      <w:pPr>
+        <w:tabs>
+          <w:tab w:val="num" w:pos="1440"/>
+        </w:tabs>
+        <w:ind w:left="1440" w:hanging="360"/>
+      </w:pPr>
+      <w:rPr>
+        <w:rFonts w:ascii="Courier New" w:hAnsi="Courier New" w:hint="default"/>
+        <w:sz w:val="20"/>
+      </w:rPr>
+    </w:lvl>
+    <w:lvl w:ilvl="2" w:tentative="1">
+      <w:start w:val="1"/>
+      <w:numFmt w:val="bullet"/>
+      <w:lvlText w:val=""/>
+      <w:lvlJc w:val="left"/>
+      <w:pPr>
+        <w:tabs>
+          <w:tab w:val="num" w:pos="2160"/>
+        </w:tabs>
+        <w:ind w:left="2160" w:hanging="360"/>
+      </w:pPr>
+      <w:rPr>
+        <w:rFonts w:ascii="Wingdings" w:hAnsi="Wingdings" w:hint="default"/>
+        <w:sz w:val="20"/>
+      </w:rPr>
+    </w:lvl>
+    <w:lvl w:ilvl="3" w:tentative="1">
+      <w:start w:val="1"/>
+      <w:numFmt w:val="bullet"/>
+      <w:lvlText w:val=""/>
+      <w:lvlJc w:val="left"/>
+      <w:pPr>
+        <w:tabs>
+          <w:tab w:val="num" w:pos="2880"/>
+        </w:tabs>
+        <w:ind w:left="2880" w:hanging="360"/>
+      </w:pPr>
+      <w:rPr>
+        <w:rFonts w:ascii="Wingdings" w:hAnsi="Wingdings" w:hint="default"/>
+        <w:sz w:val="20"/>
+      </w:rPr>
+    </w:lvl>
+    <w:lvl w:ilvl="4" w:tentative="1">
+      <w:start w:val="1"/>
+      <w:numFmt w:val="bullet"/>
+      <w:lvlText w:val=""/>
+      <w:lvlJc w:val="left"/>
+      <w:pPr>
+        <w:tabs>
+          <w:tab w:val="num" w:pos="3600"/>
+        </w:tabs>
+        <w:ind w:left="3600" w:hanging="360"/>
+      </w:pPr>
+      <w:rPr>
+        <w:rFonts w:ascii="Wingdings" w:hAnsi="Wingdings" w:hint="default"/>
+        <w:sz w:val="20"/>
+      </w:rPr>
+    </w:lvl>
+    <w:lvl w:ilvl="5" w:tentative="1">
+      <w:start w:val="1"/>
+      <w:numFmt w:val="bullet"/>
+      <w:lvlText w:val=""/>
+      <w:lvlJc w:val="left"/>
+      <w:pPr>
+        <w:tabs>
+          <w:tab w:val="num" w:pos="4320"/>
+        </w:tabs>
+        <w:ind w:left="4320" w:hanging="360"/>
+      </w:pPr>
+      <w:rPr>
+        <w:rFonts w:ascii="Wingdings" w:hAnsi="Wingdings" w:hint="default"/>
+        <w:sz w:val="20"/>
+      </w:rPr>
+    </w:lvl>
+    <w:lvl w:ilvl="6" w:tentative="1">
+      <w:start w:val="1"/>
+      <w:numFmt w:val="bullet"/>
+      <w:lvlText w:val=""/>
+      <w:lvlJc w:val="left"/>
+      <w:pPr>
+        <w:tabs>
+          <w:tab w:val="num" w:pos="5040"/>
+        </w:tabs>
+        <w:ind w:left="5040" w:hanging="360"/>
+      </w:pPr>
+      <w:rPr>
+        <w:rFonts w:ascii="Wingdings" w:hAnsi="Wingdings" w:hint="default"/>
+        <w:sz w:val="20"/>
+      </w:rPr>
+    </w:lvl>
+    <w:lvl w:ilvl="7" w:tentative="1">
+      <w:start w:val="1"/>
+      <w:numFmt w:val="bullet"/>
+      <w:lvlText w:val=""/>
+      <w:lvlJc w:val="left"/>
+      <w:pPr>
+        <w:tabs>
+          <w:tab w:val="num" w:pos="5760"/>
+        </w:tabs>
+        <w:ind w:left="5760" w:hanging="360"/>
+      </w:pPr>
+      <w:rPr>
+        <w:rFonts w:ascii="Wingdings" w:hAnsi="Wingdings" w:hint="default"/>
+        <w:sz w:val="20"/>
+      </w:rPr>
+    </w:lvl>
+    <w:lvl w:ilvl="8" w:tentative="1">
+      <w:start w:val="1"/>
+      <w:numFmt w:val="bullet"/>
+      <w:lvlText w:val=""/>
+      <w:lvlJc w:val="left"/>
+      <w:pPr>
+        <w:tabs>
+          <w:tab w:val="num" w:pos="6480"/>
+        </w:tabs>
+        <w:ind w:left="6480" w:hanging="360"/>
+      </w:pPr>
+      <w:rPr>
+        <w:rFonts w:ascii="Wingdings" w:hAnsi="Wingdings" w:hint="default"/>
+        <w:sz w:val="20"/>
+      </w:rPr>
+    </w:lvl>
+  </w:abstractNum>
+  <w:abstractNum w:abstractNumId="4" w15:restartNumberingAfterBreak="0">
+    <w:nsid w:val="53133E3C"/>
+    <w:multiLevelType w:val="multilevel"/>
+    <w:tmpl w:val="688C1C30"/>
+    <w:lvl w:ilvl="0">
+      <w:start w:val="1"/>
+      <w:numFmt w:val="bullet"/>
+      <w:lvlText w:val=""/>
+      <w:lvlJc w:val="left"/>
+      <w:pPr>
+        <w:tabs>
+          <w:tab w:val="num" w:pos="720"/>
+        </w:tabs>
+        <w:ind w:left="720" w:hanging="360"/>
+      </w:pPr>
+      <w:rPr>
+        <w:rFonts w:ascii="Symbol" w:hAnsi="Symbol" w:hint="default"/>
+        <w:sz w:val="20"/>
+      </w:rPr>
+    </w:lvl>
+    <w:lvl w:ilvl="1" w:tentative="1">
+      <w:start w:val="1"/>
+      <w:numFmt w:val="bullet"/>
+      <w:lvlText w:val="o"/>
+      <w:lvlJc w:val="left"/>
+      <w:pPr>
+        <w:tabs>
+          <w:tab w:val="num" w:pos="1440"/>
+        </w:tabs>
+        <w:ind w:left="1440" w:hanging="360"/>
+      </w:pPr>
+      <w:rPr>
+        <w:rFonts w:ascii="Courier New" w:hAnsi="Courier New" w:hint="default"/>
+        <w:sz w:val="20"/>
+      </w:rPr>
+    </w:lvl>
+    <w:lvl w:ilvl="2" w:tentative="1">
+      <w:start w:val="1"/>
+      <w:numFmt w:val="bullet"/>
+      <w:lvlText w:val=""/>
+      <w:lvlJc w:val="left"/>
+      <w:pPr>
+        <w:tabs>
+          <w:tab w:val="num" w:pos="2160"/>
+        </w:tabs>
+        <w:ind w:left="2160" w:hanging="360"/>
+      </w:pPr>
+      <w:rPr>
+        <w:rFonts w:ascii="Wingdings" w:hAnsi="Wingdings" w:hint="default"/>
+        <w:sz w:val="20"/>
+      </w:rPr>
+    </w:lvl>
+    <w:lvl w:ilvl="3" w:tentative="1">
+      <w:start w:val="1"/>
+      <w:numFmt w:val="bullet"/>
+      <w:lvlText w:val=""/>
+      <w:lvlJc w:val="left"/>
+      <w:pPr>
+        <w:tabs>
+          <w:tab w:val="num" w:pos="2880"/>
+        </w:tabs>
+        <w:ind w:left="2880" w:hanging="360"/>
+      </w:pPr>
+      <w:rPr>
+        <w:rFonts w:ascii="Wingdings" w:hAnsi="Wingdings" w:hint="default"/>
+        <w:sz w:val="20"/>
+      </w:rPr>
+    </w:lvl>
+    <w:lvl w:ilvl="4" w:tentative="1">
+      <w:start w:val="1"/>
+      <w:numFmt w:val="bullet"/>
+      <w:lvlText w:val=""/>
+      <w:lvlJc w:val="left"/>
+      <w:pPr>
+        <w:tabs>
+          <w:tab w:val="num" w:pos="3600"/>
+        </w:tabs>
+        <w:ind w:left="3600" w:hanging="360"/>
+      </w:pPr>
+      <w:rPr>
+        <w:rFonts w:ascii="Wingdings" w:hAnsi="Wingdings" w:hint="default"/>
+        <w:sz w:val="20"/>
+      </w:rPr>
+    </w:lvl>
+    <w:lvl w:ilvl="5" w:tentative="1">
+      <w:start w:val="1"/>
+      <w:numFmt w:val="bullet"/>
+      <w:lvlText w:val=""/>
+      <w:lvlJc w:val="left"/>
+      <w:pPr>
+        <w:tabs>
+          <w:tab w:val="num" w:pos="4320"/>
+        </w:tabs>
+        <w:ind w:left="4320" w:hanging="360"/>
+      </w:pPr>
+      <w:rPr>
+        <w:rFonts w:ascii="Wingdings" w:hAnsi="Wingdings" w:hint="default"/>
+        <w:sz w:val="20"/>
+      </w:rPr>
+    </w:lvl>
+    <w:lvl w:ilvl="6" w:tentative="1">
+      <w:start w:val="1"/>
+      <w:numFmt w:val="bullet"/>
+      <w:lvlText w:val=""/>
+      <w:lvlJc w:val="left"/>
+      <w:pPr>
+        <w:tabs>
+          <w:tab w:val="num" w:pos="5040"/>
+        </w:tabs>
+        <w:ind w:left="5040" w:hanging="360"/>
+      </w:pPr>
+      <w:rPr>
+        <w:rFonts w:ascii="Wingdings" w:hAnsi="Wingdings" w:hint="default"/>
+        <w:sz w:val="20"/>
+      </w:rPr>
+    </w:lvl>
+    <w:lvl w:ilvl="7" w:tentative="1">
+      <w:start w:val="1"/>
+      <w:numFmt w:val="bullet"/>
+      <w:lvlText w:val=""/>
+      <w:lvlJc w:val="left"/>
+      <w:pPr>
+        <w:tabs>
+          <w:tab w:val="num" w:pos="5760"/>
+        </w:tabs>
+        <w:ind w:left="5760" w:hanging="360"/>
+      </w:pPr>
+      <w:rPr>
+        <w:rFonts w:ascii="Wingdings" w:hAnsi="Wingdings" w:hint="default"/>
+        <w:sz w:val="20"/>
+      </w:rPr>
+    </w:lvl>
+    <w:lvl w:ilvl="8" w:tentative="1">
+      <w:start w:val="1"/>
+      <w:numFmt w:val="bullet"/>
+      <w:lvlText w:val=""/>
+      <w:lvlJc w:val="left"/>
+      <w:pPr>
+        <w:tabs>
+          <w:tab w:val="num" w:pos="6480"/>
+        </w:tabs>
+        <w:ind w:left="6480" w:hanging="360"/>
+      </w:pPr>
+      <w:rPr>
+        <w:rFonts w:ascii="Wingdings" w:hAnsi="Wingdings" w:hint="default"/>
+        <w:sz w:val="20"/>
+      </w:rPr>
+    </w:lvl>
+  </w:abstractNum>
+  <w:abstractNum w:abstractNumId="5" w15:restartNumberingAfterBreak="0">
+    <w:nsid w:val="5C5F609D"/>
+    <w:multiLevelType w:val="multilevel"/>
+    <w:tmpl w:val="8710F8B4"/>
+    <w:lvl w:ilvl="0">
+      <w:start w:val="1"/>
+      <w:numFmt w:val="bullet"/>
+      <w:lvlText w:val=""/>
+      <w:lvlJc w:val="left"/>
+      <w:pPr>
+        <w:tabs>
+          <w:tab w:val="num" w:pos="720"/>
+        </w:tabs>
+        <w:ind w:left="720" w:hanging="360"/>
+      </w:pPr>
+      <w:rPr>
+        <w:rFonts w:ascii="Symbol" w:hAnsi="Symbol" w:hint="default"/>
+        <w:sz w:val="20"/>
+      </w:rPr>
+    </w:lvl>
+    <w:lvl w:ilvl="1" w:tentative="1">
+      <w:start w:val="1"/>
+      <w:numFmt w:val="bullet"/>
+      <w:lvlText w:val="o"/>
+      <w:lvlJc w:val="left"/>
+      <w:pPr>
+        <w:tabs>
+          <w:tab w:val="num" w:pos="1440"/>
+        </w:tabs>
+        <w:ind w:left="1440" w:hanging="360"/>
+      </w:pPr>
+      <w:rPr>
+        <w:rFonts w:ascii="Courier New" w:hAnsi="Courier New" w:hint="default"/>
+        <w:sz w:val="20"/>
+      </w:rPr>
+    </w:lvl>
+    <w:lvl w:ilvl="2" w:tentative="1">
+      <w:start w:val="1"/>
+      <w:numFmt w:val="bullet"/>
+      <w:lvlText w:val=""/>
+      <w:lvlJc w:val="left"/>
+      <w:pPr>
+        <w:tabs>
+          <w:tab w:val="num" w:pos="2160"/>
+        </w:tabs>
+        <w:ind w:left="2160" w:hanging="360"/>
+      </w:pPr>
+      <w:rPr>
+        <w:rFonts w:ascii="Wingdings" w:hAnsi="Wingdings" w:hint="default"/>
+        <w:sz w:val="20"/>
+      </w:rPr>
+    </w:lvl>
+    <w:lvl w:ilvl="3" w:tentative="1">
+      <w:start w:val="1"/>
+      <w:numFmt w:val="bullet"/>
+      <w:lvlText w:val=""/>
+      <w:lvlJc w:val="left"/>
+      <w:pPr>
+        <w:tabs>
+          <w:tab w:val="num" w:pos="2880"/>
+        </w:tabs>
+        <w:ind w:left="2880" w:hanging="360"/>
+      </w:pPr>
+      <w:rPr>
+        <w:rFonts w:ascii="Wingdings" w:hAnsi="Wingdings" w:hint="default"/>
+        <w:sz w:val="20"/>
+      </w:rPr>
+    </w:lvl>
+    <w:lvl w:ilvl="4" w:tentative="1">
+      <w:start w:val="1"/>
+      <w:numFmt w:val="bullet"/>
+      <w:lvlText w:val=""/>
+      <w:lvlJc w:val="left"/>
+      <w:pPr>
+        <w:tabs>
+          <w:tab w:val="num" w:pos="3600"/>
+        </w:tabs>
+        <w:ind w:left="3600" w:hanging="360"/>
+      </w:pPr>
+      <w:rPr>
+        <w:rFonts w:ascii="Wingdings" w:hAnsi="Wingdings" w:hint="default"/>
+        <w:sz w:val="20"/>
+      </w:rPr>
+    </w:lvl>
+    <w:lvl w:ilvl="5" w:tentative="1">
+      <w:start w:val="1"/>
+      <w:numFmt w:val="bullet"/>
+      <w:lvlText w:val=""/>
+      <w:lvlJc w:val="left"/>
+      <w:pPr>
+        <w:tabs>
+          <w:tab w:val="num" w:pos="4320"/>
+        </w:tabs>
+        <w:ind w:left="4320" w:hanging="360"/>
+      </w:pPr>
+      <w:rPr>
+        <w:rFonts w:ascii="Wingdings" w:hAnsi="Wingdings" w:hint="default"/>
+        <w:sz w:val="20"/>
+      </w:rPr>
+    </w:lvl>
+    <w:lvl w:ilvl="6" w:tentative="1">
+      <w:start w:val="1"/>
+      <w:numFmt w:val="bullet"/>
+      <w:lvlText w:val=""/>
+      <w:lvlJc w:val="left"/>
+      <w:pPr>
+        <w:tabs>
+          <w:tab w:val="num" w:pos="5040"/>
+        </w:tabs>
+        <w:ind w:left="5040" w:hanging="360"/>
+      </w:pPr>
+      <w:rPr>
+        <w:rFonts w:ascii="Wingdings" w:hAnsi="Wingdings" w:hint="default"/>
+        <w:sz w:val="20"/>
+      </w:rPr>
+    </w:lvl>
+    <w:lvl w:ilvl="7" w:tentative="1">
+      <w:start w:val="1"/>
+      <w:numFmt w:val="bullet"/>
+      <w:lvlText w:val=""/>
+      <w:lvlJc w:val="left"/>
+      <w:pPr>
+        <w:tabs>
+          <w:tab w:val="num" w:pos="5760"/>
+        </w:tabs>
+        <w:ind w:left="5760" w:hanging="360"/>
+      </w:pPr>
+      <w:rPr>
+        <w:rFonts w:ascii="Wingdings" w:hAnsi="Wingdings" w:hint="default"/>
+        <w:sz w:val="20"/>
+      </w:rPr>
+    </w:lvl>
+    <w:lvl w:ilvl="8" w:tentative="1">
+      <w:start w:val="1"/>
+      <w:numFmt w:val="bullet"/>
+      <w:lvlText w:val=""/>
+      <w:lvlJc w:val="left"/>
+      <w:pPr>
+        <w:tabs>
+          <w:tab w:val="num" w:pos="6480"/>
+        </w:tabs>
+        <w:ind w:left="6480" w:hanging="360"/>
+      </w:pPr>
+      <w:rPr>
+        <w:rFonts w:ascii="Wingdings" w:hAnsi="Wingdings" w:hint="default"/>
+        <w:sz w:val="20"/>
+      </w:rPr>
+    </w:lvl>
+  </w:abstractNum>
+  <w:abstractNum w:abstractNumId="6" w15:restartNumberingAfterBreak="0">
+    <w:nsid w:val="65D90ED9"/>
+    <w:multiLevelType w:val="multilevel"/>
+    <w:tmpl w:val="C096BC9E"/>
+    <w:lvl w:ilvl="0">
+      <w:start w:val="1"/>
+      <w:numFmt w:val="bullet"/>
+      <w:lvlText w:val=""/>
+      <w:lvlJc w:val="left"/>
+      <w:pPr>
+        <w:tabs>
+          <w:tab w:val="num" w:pos="720"/>
+        </w:tabs>
+        <w:ind w:left="720" w:hanging="360"/>
+      </w:pPr>
+      <w:rPr>
+        <w:rFonts w:ascii="Symbol" w:hAnsi="Symbol" w:hint="default"/>
+        <w:sz w:val="20"/>
+      </w:rPr>
+    </w:lvl>
+    <w:lvl w:ilvl="1" w:tentative="1">
+      <w:start w:val="1"/>
+      <w:numFmt w:val="bullet"/>
+      <w:lvlText w:val="o"/>
+      <w:lvlJc w:val="left"/>
+      <w:pPr>
+        <w:tabs>
+          <w:tab w:val="num" w:pos="1440"/>
+        </w:tabs>
+        <w:ind w:left="1440" w:hanging="360"/>
+      </w:pPr>
+      <w:rPr>
+        <w:rFonts w:ascii="Courier New" w:hAnsi="Courier New" w:hint="default"/>
+        <w:sz w:val="20"/>
+      </w:rPr>
+    </w:lvl>
+    <w:lvl w:ilvl="2" w:tentative="1">
+      <w:start w:val="1"/>
+      <w:numFmt w:val="bullet"/>
+      <w:lvlText w:val=""/>
+      <w:lvlJc w:val="left"/>
+      <w:pPr>
+        <w:tabs>
+          <w:tab w:val="num" w:pos="2160"/>
+        </w:tabs>
+        <w:ind w:left="2160" w:hanging="360"/>
+      </w:pPr>
+      <w:rPr>
+        <w:rFonts w:ascii="Wingdings" w:hAnsi="Wingdings" w:hint="default"/>
+        <w:sz w:val="20"/>
+      </w:rPr>
+    </w:lvl>
+    <w:lvl w:ilvl="3" w:tentative="1">
+      <w:start w:val="1"/>
+      <w:numFmt w:val="bullet"/>
+      <w:lvlText w:val=""/>
+      <w:lvlJc w:val="left"/>
+      <w:pPr>
+        <w:tabs>
+          <w:tab w:val="num" w:pos="2880"/>
+        </w:tabs>
+        <w:ind w:left="2880" w:hanging="360"/>
+      </w:pPr>
+      <w:rPr>
+        <w:rFonts w:ascii="Wingdings" w:hAnsi="Wingdings" w:hint="default"/>
+        <w:sz w:val="20"/>
+      </w:rPr>
+    </w:lvl>
+    <w:lvl w:ilvl="4" w:tentative="1">
+      <w:start w:val="1"/>
+      <w:numFmt w:val="bullet"/>
+      <w:lvlText w:val=""/>
+      <w:lvlJc w:val="left"/>
+      <w:pPr>
+        <w:tabs>
+          <w:tab w:val="num" w:pos="3600"/>
+        </w:tabs>
+        <w:ind w:left="3600" w:hanging="360"/>
+      </w:pPr>
+      <w:rPr>
+        <w:rFonts w:ascii="Wingdings" w:hAnsi="Wingdings" w:hint="default"/>
+        <w:sz w:val="20"/>
+      </w:rPr>
+    </w:lvl>
+    <w:lvl w:ilvl="5" w:tentative="1">
+      <w:start w:val="1"/>
+      <w:numFmt w:val="bullet"/>
+      <w:lvlText w:val=""/>
+      <w:lvlJc w:val="left"/>
+      <w:pPr>
+        <w:tabs>
+          <w:tab w:val="num" w:pos="4320"/>
+        </w:tabs>
+        <w:ind w:left="4320" w:hanging="360"/>
+      </w:pPr>
+      <w:rPr>
+        <w:rFonts w:ascii="Wingdings" w:hAnsi="Wingdings" w:hint="default"/>
+        <w:sz w:val="20"/>
+      </w:rPr>
+    </w:lvl>
+    <w:lvl w:ilvl="6" w:tentative="1">
+      <w:start w:val="1"/>
+      <w:numFmt w:val="bullet"/>
+      <w:lvlText w:val=""/>
+      <w:lvlJc w:val="left"/>
+      <w:pPr>
+        <w:tabs>
+          <w:tab w:val="num" w:pos="5040"/>
+        </w:tabs>
+        <w:ind w:left="5040" w:hanging="360"/>
+      </w:pPr>
+      <w:rPr>
+        <w:rFonts w:ascii="Wingdings" w:hAnsi="Wingdings" w:hint="default"/>
+        <w:sz w:val="20"/>
+      </w:rPr>
+    </w:lvl>
+    <w:lvl w:ilvl="7" w:tentative="1">
+      <w:start w:val="1"/>
+      <w:numFmt w:val="bullet"/>
+      <w:lvlText w:val=""/>
+      <w:lvlJc w:val="left"/>
+      <w:pPr>
+        <w:tabs>
+          <w:tab w:val="num" w:pos="5760"/>
+        </w:tabs>
+        <w:ind w:left="5760" w:hanging="360"/>
+      </w:pPr>
+      <w:rPr>
+        <w:rFonts w:ascii="Wingdings" w:hAnsi="Wingdings" w:hint="default"/>
+        <w:sz w:val="20"/>
+      </w:rPr>
+    </w:lvl>
+    <w:lvl w:ilvl="8" w:tentative="1">
+      <w:start w:val="1"/>
+      <w:numFmt w:val="bullet"/>
+      <w:lvlText w:val=""/>
+      <w:lvlJc w:val="left"/>
+      <w:pPr>
+        <w:tabs>
+          <w:tab w:val="num" w:pos="6480"/>
+        </w:tabs>
+        <w:ind w:left="6480" w:hanging="360"/>
+      </w:pPr>
+      <w:rPr>
+        <w:rFonts w:ascii="Wingdings" w:hAnsi="Wingdings" w:hint="default"/>
+        <w:sz w:val="20"/>
+      </w:rPr>
+    </w:lvl>
+  </w:abstractNum>
+  <w:num w:numId="1">
+    <w:abstractNumId w:val="2"/>
+  </w:num>
+  <w:num w:numId="2">
+    <w:abstractNumId w:val="4"/>
+  </w:num>
+  <w:num w:numId="3">
+    <w:abstractNumId w:val="3"/>
+  </w:num>
+  <w:num w:numId="4">
+    <w:abstractNumId w:val="5"/>
+  </w:num>
+  <w:num w:numId="5">
+    <w:abstractNumId w:val="6"/>
+  </w:num>
+  <w:num w:numId="6">
+    <w:abstractNumId w:val="1"/>
+  </w:num>
+  <w:num w:numId="7">
     <w:abstractNumId w:val="0"/>
   </w:num>
 </w:numbering>
@@ -1812,7 +3113,7 @@
   <w:style w:type="paragraph" w:default="1" w:styleId="Norml">
     <w:name w:val="Normal"/>
     <w:qFormat/>
-    <w:rsid w:val="00F77D40"/>
+    <w:rsid w:val="007F4146"/>
   </w:style>
   <w:style w:type="character" w:default="1" w:styleId="Bekezdsalapbettpusa">
     <w:name w:val="Default Paragraph Font"/>

</xml_diff>